<commit_message>
Added post-task questionnaire questions.
</commit_message>
<xml_diff>
--- a/documentation/Questionnaire.docx
+++ b/documentation/Questionnaire.docx
@@ -1,6 +1,6 @@
 
 <file path=word/document.xml><?xml version="1.0" encoding="utf-8"?>
-<w:document xmlns:wpc="http://schemas.microsoft.com/office/word/2010/wordprocessingCanvas" xmlns:mc="http://schemas.openxmlformats.org/markup-compatibility/2006" xmlns:o="urn:schemas-microsoft-com:office:office" xmlns:r="http://schemas.openxmlformats.org/officeDocument/2006/relationships" xmlns:m="http://schemas.openxmlformats.org/officeDocument/2006/math" xmlns:v="urn:schemas-microsoft-com:vml" xmlns:wp14="http://schemas.microsoft.com/office/word/2010/wordprocessingDrawing" xmlns:wp="http://schemas.openxmlformats.org/drawingml/2006/wordprocessingDrawing" xmlns:w10="urn:schemas-microsoft-com:office:word" xmlns:w="http://schemas.openxmlformats.org/wordprocessingml/2006/main" xmlns:w14="http://schemas.microsoft.com/office/word/2010/wordml" xmlns:wpg="http://schemas.microsoft.com/office/word/2010/wordprocessingGroup" xmlns:wpi="http://schemas.microsoft.com/office/word/2010/wordprocessingInk" xmlns:wne="http://schemas.microsoft.com/office/word/2006/wordml" xmlns:wps="http://schemas.microsoft.com/office/word/2010/wordprocessingShape" mc:Ignorable="w14 wp14">
+<w:document xmlns:wpc="http://schemas.microsoft.com/office/word/2010/wordprocessingCanvas" xmlns:cx="http://schemas.microsoft.com/office/drawing/2014/chartex" xmlns:cx1="http://schemas.microsoft.com/office/drawing/2015/9/8/chartex" xmlns:cx2="http://schemas.microsoft.com/office/drawing/2015/10/21/chartex" xmlns:cx3="http://schemas.microsoft.com/office/drawing/2016/5/9/chartex" xmlns:cx4="http://schemas.microsoft.com/office/drawing/2016/5/10/chartex" xmlns:cx5="http://schemas.microsoft.com/office/drawing/2016/5/11/chartex" xmlns:cx6="http://schemas.microsoft.com/office/drawing/2016/5/12/chartex" xmlns:cx7="http://schemas.microsoft.com/office/drawing/2016/5/13/chartex" xmlns:cx8="http://schemas.microsoft.com/office/drawing/2016/5/14/chartex" xmlns:mc="http://schemas.openxmlformats.org/markup-compatibility/2006" xmlns:aink="http://schemas.microsoft.com/office/drawing/2016/ink" xmlns:am3d="http://schemas.microsoft.com/office/drawing/2017/model3d" xmlns:o="urn:schemas-microsoft-com:office:office" xmlns:r="http://schemas.openxmlformats.org/officeDocument/2006/relationships" xmlns:m="http://schemas.openxmlformats.org/officeDocument/2006/math" xmlns:v="urn:schemas-microsoft-com:vml" xmlns:wp14="http://schemas.microsoft.com/office/word/2010/wordprocessingDrawing" xmlns:wp="http://schemas.openxmlformats.org/drawingml/2006/wordprocessingDrawing" xmlns:w10="urn:schemas-microsoft-com:office:word" xmlns:w="http://schemas.openxmlformats.org/wordprocessingml/2006/main" xmlns:w14="http://schemas.microsoft.com/office/word/2010/wordml" xmlns:w15="http://schemas.microsoft.com/office/word/2012/wordml" xmlns:w16cid="http://schemas.microsoft.com/office/word/2016/wordml/cid" xmlns:w16se="http://schemas.microsoft.com/office/word/2015/wordml/symex" xmlns:wpg="http://schemas.microsoft.com/office/word/2010/wordprocessingGroup" xmlns:wpi="http://schemas.microsoft.com/office/word/2010/wordprocessingInk" xmlns:wne="http://schemas.microsoft.com/office/word/2006/wordml" xmlns:wps="http://schemas.microsoft.com/office/word/2010/wordprocessingShape" mc:Ignorable="w14 w15 w16se w16cid wp14">
   <w:body>
     <w:p>
       <w:pPr>
@@ -27,7 +27,6 @@
         </w:rPr>
       </w:pPr>
       <w:proofErr w:type="spellStart"/>
-      <w:proofErr w:type="gramStart"/>
       <w:r>
         <w:rPr>
           <w:rFonts w:ascii="Times New Roman" w:hAnsi="Times New Roman" w:cs="Times New Roman"/>
@@ -36,7 +35,6 @@
         <w:t>eIDEAS</w:t>
       </w:r>
       <w:proofErr w:type="spellEnd"/>
-      <w:proofErr w:type="gramEnd"/>
       <w:r>
         <w:rPr>
           <w:rFonts w:ascii="Times New Roman" w:hAnsi="Times New Roman" w:cs="Times New Roman"/>
@@ -109,7 +107,22 @@
           <w:rFonts w:ascii="Times New Roman" w:hAnsi="Times New Roman" w:cs="Times New Roman"/>
           <w:sz w:val="44"/>
         </w:rPr>
-        <w:t>November 22, 2018</w:t>
+        <w:t>November 22</w:t>
+      </w:r>
+      <w:r>
+        <w:rPr>
+          <w:rFonts w:ascii="Times New Roman" w:hAnsi="Times New Roman" w:cs="Times New Roman"/>
+          <w:sz w:val="44"/>
+          <w:vertAlign w:val="superscript"/>
+        </w:rPr>
+        <w:t>nd</w:t>
+      </w:r>
+      <w:r>
+        <w:rPr>
+          <w:rFonts w:ascii="Times New Roman" w:hAnsi="Times New Roman" w:cs="Times New Roman"/>
+          <w:sz w:val="44"/>
+        </w:rPr>
+        <w:t>, 2018</w:t>
       </w:r>
     </w:p>
     <w:p>
@@ -170,7 +183,7 @@
           <w:rFonts w:ascii="Times New Roman" w:hAnsi="Times New Roman" w:cs="Times New Roman"/>
           <w:sz w:val="44"/>
         </w:rPr>
-        <w:t>Conducted by: Health-Esteem</w:t>
+        <w:t>Conducted by Health-Esteem</w:t>
       </w:r>
     </w:p>
     <w:p>
@@ -188,17 +201,8 @@
           <w:rFonts w:ascii="Times New Roman" w:hAnsi="Times New Roman" w:cs="Times New Roman"/>
           <w:sz w:val="32"/>
         </w:rPr>
-        <w:t xml:space="preserve">Quinn </w:t>
-      </w:r>
-      <w:proofErr w:type="spellStart"/>
-      <w:r>
-        <w:rPr>
-          <w:rFonts w:ascii="Times New Roman" w:hAnsi="Times New Roman" w:cs="Times New Roman"/>
-          <w:sz w:val="32"/>
-        </w:rPr>
-        <w:t>Bast</w:t>
-      </w:r>
-      <w:proofErr w:type="spellEnd"/>
+        <w:t>Quinn Bast</w:t>
+      </w:r>
     </w:p>
     <w:p>
       <w:pPr>
@@ -215,17 +219,8 @@
           <w:rFonts w:ascii="Times New Roman" w:hAnsi="Times New Roman" w:cs="Times New Roman"/>
           <w:sz w:val="32"/>
         </w:rPr>
-        <w:t xml:space="preserve">Shawn </w:t>
-      </w:r>
-      <w:proofErr w:type="spellStart"/>
-      <w:r>
-        <w:rPr>
-          <w:rFonts w:ascii="Times New Roman" w:hAnsi="Times New Roman" w:cs="Times New Roman"/>
-          <w:sz w:val="32"/>
-        </w:rPr>
-        <w:t>Clake</w:t>
-      </w:r>
-      <w:proofErr w:type="spellEnd"/>
+        <w:t>Shawn Clake</w:t>
+      </w:r>
     </w:p>
     <w:p>
       <w:pPr>
@@ -242,17 +237,8 @@
           <w:rFonts w:ascii="Times New Roman" w:hAnsi="Times New Roman" w:cs="Times New Roman"/>
           <w:sz w:val="32"/>
         </w:rPr>
-        <w:t xml:space="preserve">Tristan </w:t>
-      </w:r>
-      <w:proofErr w:type="spellStart"/>
-      <w:r>
-        <w:rPr>
-          <w:rFonts w:ascii="Times New Roman" w:hAnsi="Times New Roman" w:cs="Times New Roman"/>
-          <w:sz w:val="32"/>
-        </w:rPr>
-        <w:t>Heisler</w:t>
-      </w:r>
-      <w:proofErr w:type="spellEnd"/>
+        <w:t>Tristan Heisler</w:t>
+      </w:r>
     </w:p>
     <w:p>
       <w:pPr>
@@ -291,21 +277,12 @@
           <w:sz w:val="32"/>
         </w:rPr>
       </w:pPr>
-      <w:proofErr w:type="spellStart"/>
       <w:r>
         <w:rPr>
           <w:rFonts w:ascii="Times New Roman" w:hAnsi="Times New Roman" w:cs="Times New Roman"/>
           <w:sz w:val="32"/>
         </w:rPr>
-        <w:t>Chengyu</w:t>
-      </w:r>
-      <w:proofErr w:type="spellEnd"/>
-      <w:r>
-        <w:rPr>
-          <w:rFonts w:ascii="Times New Roman" w:hAnsi="Times New Roman" w:cs="Times New Roman"/>
-          <w:sz w:val="32"/>
-        </w:rPr>
-        <w:t xml:space="preserve"> (Oscar) Lou</w:t>
+        <w:t>Chengyu (Oscar) Lou</w:t>
       </w:r>
     </w:p>
     <w:p>
@@ -372,15 +349,7 @@
         <w:t>5</w:t>
       </w:r>
       <w:r>
-        <w:t xml:space="preserve"> </w:t>
-      </w:r>
-      <w:proofErr w:type="spellStart"/>
-      <w:r>
-        <w:t>mins</w:t>
-      </w:r>
-      <w:proofErr w:type="spellEnd"/>
-      <w:r>
-        <w:t>)</w:t>
+        <w:t xml:space="preserve"> mins)</w:t>
       </w:r>
     </w:p>
     <w:p>
@@ -746,7 +715,35 @@
           <w:rFonts w:ascii="Times New Roman" w:eastAsia="Times New Roman" w:hAnsi="Times New Roman" w:cs="Times New Roman"/>
           <w:color w:val="24292E"/>
         </w:rPr>
-        <w:t>te your Technical Skill level.</w:t>
+        <w:t xml:space="preserve">te your </w:t>
+      </w:r>
+      <w:r>
+        <w:rPr>
+          <w:rFonts w:ascii="Times New Roman" w:eastAsia="Times New Roman" w:hAnsi="Times New Roman" w:cs="Times New Roman"/>
+          <w:color w:val="24292E"/>
+        </w:rPr>
+        <w:t>t</w:t>
+      </w:r>
+      <w:r>
+        <w:rPr>
+          <w:rFonts w:ascii="Times New Roman" w:eastAsia="Times New Roman" w:hAnsi="Times New Roman" w:cs="Times New Roman"/>
+          <w:color w:val="24292E"/>
+        </w:rPr>
+        <w:t xml:space="preserve">echnical </w:t>
+      </w:r>
+      <w:r>
+        <w:rPr>
+          <w:rFonts w:ascii="Times New Roman" w:eastAsia="Times New Roman" w:hAnsi="Times New Roman" w:cs="Times New Roman"/>
+          <w:color w:val="24292E"/>
+        </w:rPr>
+        <w:t>s</w:t>
+      </w:r>
+      <w:r>
+        <w:rPr>
+          <w:rFonts w:ascii="Times New Roman" w:eastAsia="Times New Roman" w:hAnsi="Times New Roman" w:cs="Times New Roman"/>
+          <w:color w:val="24292E"/>
+        </w:rPr>
+        <w:t>kill level.</w:t>
       </w:r>
     </w:p>
     <w:p>
@@ -1086,7 +1083,35 @@
           <w:rFonts w:ascii="Times New Roman" w:eastAsia="Times New Roman" w:hAnsi="Times New Roman" w:cs="Times New Roman"/>
           <w:color w:val="24292E"/>
         </w:rPr>
-        <w:t>What is your Job Title</w:t>
+        <w:t xml:space="preserve">What is your </w:t>
+      </w:r>
+      <w:r>
+        <w:rPr>
+          <w:rFonts w:ascii="Times New Roman" w:eastAsia="Times New Roman" w:hAnsi="Times New Roman" w:cs="Times New Roman"/>
+          <w:color w:val="24292E"/>
+        </w:rPr>
+        <w:t>j</w:t>
+      </w:r>
+      <w:r>
+        <w:rPr>
+          <w:rFonts w:ascii="Times New Roman" w:eastAsia="Times New Roman" w:hAnsi="Times New Roman" w:cs="Times New Roman"/>
+          <w:color w:val="24292E"/>
+        </w:rPr>
+        <w:t xml:space="preserve">ob </w:t>
+      </w:r>
+      <w:r>
+        <w:rPr>
+          <w:rFonts w:ascii="Times New Roman" w:eastAsia="Times New Roman" w:hAnsi="Times New Roman" w:cs="Times New Roman"/>
+          <w:color w:val="24292E"/>
+        </w:rPr>
+        <w:t>t</w:t>
+      </w:r>
+      <w:r>
+        <w:rPr>
+          <w:rFonts w:ascii="Times New Roman" w:eastAsia="Times New Roman" w:hAnsi="Times New Roman" w:cs="Times New Roman"/>
+          <w:color w:val="24292E"/>
+        </w:rPr>
+        <w:t>itle</w:t>
       </w:r>
       <w:r>
         <w:rPr>
@@ -1121,17 +1146,8 @@
           <w:rFonts w:ascii="Times New Roman" w:eastAsia="Times New Roman" w:hAnsi="Times New Roman" w:cs="Times New Roman"/>
           <w:color w:val="24292E"/>
         </w:rPr>
-        <w:t xml:space="preserve">How long have you worked at </w:t>
-      </w:r>
-      <w:proofErr w:type="spellStart"/>
-      <w:r>
-        <w:rPr>
-          <w:rFonts w:ascii="Times New Roman" w:eastAsia="Times New Roman" w:hAnsi="Times New Roman" w:cs="Times New Roman"/>
-          <w:color w:val="24292E"/>
-        </w:rPr>
-        <w:t>eHealth</w:t>
-      </w:r>
-      <w:proofErr w:type="spellEnd"/>
+        <w:t>How long have you worked at eHealth</w:t>
+      </w:r>
       <w:r>
         <w:rPr>
           <w:rFonts w:ascii="Times New Roman" w:eastAsia="Times New Roman" w:hAnsi="Times New Roman" w:cs="Times New Roman"/>
@@ -1177,6 +1193,8 @@
       <w:r>
         <w:br w:type="page"/>
       </w:r>
+      <w:bookmarkStart w:id="0" w:name="_GoBack"/>
+      <w:bookmarkEnd w:id="0"/>
     </w:p>
     <w:p>
       <w:pPr>
@@ -1437,21 +1455,7 @@
         <w:rPr>
           <w:rFonts w:ascii="Times New Roman" w:hAnsi="Times New Roman" w:cs="Times New Roman"/>
         </w:rPr>
-        <w:t xml:space="preserve">Do you own any </w:t>
-      </w:r>
-      <w:proofErr w:type="spellStart"/>
-      <w:r>
-        <w:rPr>
-          <w:rFonts w:ascii="Times New Roman" w:hAnsi="Times New Roman" w:cs="Times New Roman"/>
-        </w:rPr>
-        <w:t>eHealth</w:t>
-      </w:r>
-      <w:proofErr w:type="spellEnd"/>
-      <w:r>
-        <w:rPr>
-          <w:rFonts w:ascii="Times New Roman" w:hAnsi="Times New Roman" w:cs="Times New Roman"/>
-        </w:rPr>
-        <w:t xml:space="preserve"> merchandise?</w:t>
+        <w:t>Do you own any eHealth merchandise?</w:t>
       </w:r>
     </w:p>
     <w:p>
@@ -1574,21 +1578,7 @@
         <w:rPr>
           <w:rFonts w:ascii="Times New Roman" w:hAnsi="Times New Roman" w:cs="Times New Roman"/>
         </w:rPr>
-        <w:t xml:space="preserve"> </w:t>
-      </w:r>
-      <w:proofErr w:type="spellStart"/>
-      <w:r>
-        <w:rPr>
-          <w:rFonts w:ascii="Times New Roman" w:hAnsi="Times New Roman" w:cs="Times New Roman"/>
-        </w:rPr>
-        <w:t>eHealth</w:t>
-      </w:r>
-      <w:proofErr w:type="spellEnd"/>
-      <w:r>
-        <w:rPr>
-          <w:rFonts w:ascii="Times New Roman" w:hAnsi="Times New Roman" w:cs="Times New Roman"/>
-        </w:rPr>
-        <w:t xml:space="preserve"> merchandise?</w:t>
+        <w:t xml:space="preserve"> eHealth merchandise?</w:t>
       </w:r>
     </w:p>
     <w:p>
@@ -2118,6 +2108,16 @@
         </w:rPr>
         <w:t>________________________________________________________________________________________________________________________________________________</w:t>
       </w:r>
+    </w:p>
+    <w:p>
+      <w:pPr>
+        <w:spacing w:line="240" w:lineRule="auto"/>
+        <w:rPr>
+          <w:rFonts w:ascii="Times New Roman" w:hAnsi="Times New Roman" w:cs="Times New Roman"/>
+          <w:sz w:val="24"/>
+          <w:szCs w:val="24"/>
+        </w:rPr>
+      </w:pPr>
     </w:p>
     <w:p>
       <w:pPr>
@@ -2177,25 +2177,7 @@
           <w:sz w:val="24"/>
           <w:szCs w:val="24"/>
         </w:rPr>
-        <w:t xml:space="preserve"> </w:t>
-      </w:r>
-      <w:proofErr w:type="gramStart"/>
-      <w:r>
-        <w:rPr>
-          <w:rFonts w:ascii="Times New Roman" w:hAnsi="Times New Roman" w:cs="Times New Roman"/>
-          <w:sz w:val="24"/>
-          <w:szCs w:val="24"/>
-        </w:rPr>
-        <w:t>_</w:t>
-      </w:r>
-      <w:proofErr w:type="gramEnd"/>
-      <w:r>
-        <w:rPr>
-          <w:rFonts w:ascii="Times New Roman" w:hAnsi="Times New Roman" w:cs="Times New Roman"/>
-          <w:sz w:val="24"/>
-          <w:szCs w:val="24"/>
-        </w:rPr>
-        <w:t>_______________________________________________________________________________________________________________________________________________</w:t>
+        <w:t xml:space="preserve"> ________________________________________________________________________________________________________________________________________________</w:t>
       </w:r>
     </w:p>
     <w:p>
@@ -2216,6 +2198,17 @@
         </w:rPr>
         <w:t>________________________________________________________________________________________________________________________________________________</w:t>
       </w:r>
+    </w:p>
+    <w:p>
+      <w:pPr>
+        <w:spacing w:after="0" w:line="240" w:lineRule="auto"/>
+        <w:ind w:left="709"/>
+        <w:rPr>
+          <w:rFonts w:ascii="Times New Roman" w:hAnsi="Times New Roman" w:cs="Times New Roman"/>
+          <w:sz w:val="24"/>
+          <w:szCs w:val="24"/>
+        </w:rPr>
+      </w:pPr>
     </w:p>
     <w:p>
       <w:pPr>
@@ -2420,24 +2413,6 @@
     <w:p>
       <w:pPr>
         <w:spacing w:line="240" w:lineRule="auto"/>
-        <w:rPr>
-          <w:rFonts w:ascii="Times New Roman" w:hAnsi="Times New Roman" w:cs="Times New Roman"/>
-          <w:szCs w:val="24"/>
-        </w:rPr>
-      </w:pPr>
-    </w:p>
-    <w:p>
-      <w:pPr>
-        <w:spacing w:line="240" w:lineRule="auto"/>
-        <w:rPr>
-          <w:rFonts w:ascii="Times New Roman" w:hAnsi="Times New Roman" w:cs="Times New Roman"/>
-          <w:szCs w:val="24"/>
-        </w:rPr>
-      </w:pPr>
-    </w:p>
-    <w:p>
-      <w:pPr>
-        <w:spacing w:line="240" w:lineRule="auto"/>
       </w:pPr>
       <w:r>
         <w:rPr>
@@ -2595,6 +2570,15 @@
     </w:p>
     <w:p>
       <w:pPr>
+        <w:rPr>
+          <w:rFonts w:ascii="Times New Roman" w:hAnsi="Times New Roman" w:cs="Times New Roman"/>
+          <w:sz w:val="24"/>
+          <w:szCs w:val="24"/>
+        </w:rPr>
+      </w:pPr>
+    </w:p>
+    <w:p>
+      <w:pPr>
         <w:pStyle w:val="Heading2"/>
         <w:rPr>
           <w:rFonts w:ascii="Times New Roman" w:hAnsi="Times New Roman" w:cs="Times New Roman"/>
@@ -3065,15 +3049,6 @@
     <w:p>
       <w:pPr>
         <w:spacing w:line="240" w:lineRule="auto"/>
-        <w:rPr>
-          <w:rFonts w:ascii="Times New Roman" w:hAnsi="Times New Roman" w:cs="Times New Roman"/>
-          <w:szCs w:val="24"/>
-        </w:rPr>
-      </w:pPr>
-    </w:p>
-    <w:p>
-      <w:pPr>
-        <w:spacing w:line="240" w:lineRule="auto"/>
       </w:pPr>
       <w:r>
         <w:rPr>
@@ -3401,6 +3376,17 @@
     </w:p>
     <w:p>
       <w:pPr>
+        <w:spacing w:after="0" w:line="240" w:lineRule="auto"/>
+        <w:ind w:left="709"/>
+        <w:rPr>
+          <w:rFonts w:ascii="Times New Roman" w:hAnsi="Times New Roman" w:cs="Times New Roman"/>
+          <w:sz w:val="24"/>
+          <w:szCs w:val="24"/>
+        </w:rPr>
+      </w:pPr>
+    </w:p>
+    <w:p>
+      <w:pPr>
         <w:pStyle w:val="Heading2"/>
         <w:spacing w:line="240" w:lineRule="auto"/>
       </w:pPr>
@@ -3633,15 +3619,6 @@
     <w:p>
       <w:pPr>
         <w:spacing w:line="240" w:lineRule="auto"/>
-        <w:rPr>
-          <w:rFonts w:ascii="Times New Roman" w:hAnsi="Times New Roman" w:cs="Times New Roman"/>
-          <w:szCs w:val="24"/>
-        </w:rPr>
-      </w:pPr>
-    </w:p>
-    <w:p>
-      <w:pPr>
-        <w:spacing w:line="240" w:lineRule="auto"/>
       </w:pPr>
       <w:r>
         <w:rPr>
@@ -3805,6 +3782,15 @@
     </w:p>
     <w:p>
       <w:pPr>
+        <w:rPr>
+          <w:rFonts w:ascii="Times New Roman" w:hAnsi="Times New Roman" w:cs="Times New Roman"/>
+          <w:sz w:val="24"/>
+          <w:szCs w:val="24"/>
+        </w:rPr>
+      </w:pPr>
+    </w:p>
+    <w:p>
+      <w:pPr>
         <w:pStyle w:val="Heading2"/>
       </w:pPr>
       <w:r>
@@ -4550,6 +4536,15 @@
     </w:p>
     <w:p>
       <w:pPr>
+        <w:rPr>
+          <w:rFonts w:ascii="Times New Roman" w:hAnsi="Times New Roman" w:cs="Times New Roman"/>
+          <w:sz w:val="24"/>
+          <w:szCs w:val="24"/>
+        </w:rPr>
+      </w:pPr>
+    </w:p>
+    <w:p>
+      <w:pPr>
         <w:pStyle w:val="Heading2"/>
         <w:rPr>
           <w:rFonts w:ascii="Times New Roman" w:hAnsi="Times New Roman" w:cs="Times New Roman"/>
@@ -4760,26 +4755,6 @@
         </w:rPr>
         <w:t>________________________________________________________________________________________________________________________________________________</w:t>
       </w:r>
-    </w:p>
-    <w:p>
-      <w:pPr>
-        <w:spacing w:after="0" w:line="240" w:lineRule="auto"/>
-        <w:ind w:left="709"/>
-        <w:rPr>
-          <w:rFonts w:ascii="Times New Roman" w:hAnsi="Times New Roman" w:cs="Times New Roman"/>
-          <w:sz w:val="24"/>
-          <w:szCs w:val="24"/>
-        </w:rPr>
-      </w:pPr>
-    </w:p>
-    <w:p>
-      <w:pPr>
-        <w:rPr>
-          <w:rFonts w:ascii="Times New Roman" w:hAnsi="Times New Roman" w:cs="Times New Roman"/>
-          <w:sz w:val="24"/>
-          <w:szCs w:val="24"/>
-        </w:rPr>
-      </w:pPr>
       <w:r>
         <w:rPr>
           <w:rFonts w:ascii="Times New Roman" w:hAnsi="Times New Roman" w:cs="Times New Roman"/>
@@ -4999,7 +4974,15 @@
           <w:sz w:val="24"/>
           <w:szCs w:val="24"/>
         </w:rPr>
-        <w:t>I thought that the system was easy to use.</w:t>
+        <w:t xml:space="preserve">I found this application </w:t>
+      </w:r>
+      <w:r>
+        <w:rPr>
+          <w:rFonts w:ascii="Times New Roman" w:hAnsi="Times New Roman" w:cs="Times New Roman"/>
+          <w:sz w:val="24"/>
+          <w:szCs w:val="24"/>
+        </w:rPr>
+        <w:t>easy to use.</w:t>
       </w:r>
     </w:p>
     <w:tbl>
@@ -5181,7 +5164,7 @@
           <w:sz w:val="24"/>
           <w:szCs w:val="24"/>
         </w:rPr>
-        <w:t>I think that I would be able to use this application without additional support.</w:t>
+        <w:t>I would be able to use this application without additional support.</w:t>
       </w:r>
     </w:p>
     <w:tbl>
@@ -5363,10 +5346,16 @@
           <w:sz w:val="24"/>
           <w:szCs w:val="24"/>
         </w:rPr>
-        <w:t>I think that I w</w:t>
-      </w:r>
-      <w:bookmarkStart w:id="0" w:name="_GoBack"/>
-      <w:bookmarkEnd w:id="0"/>
+        <w:t xml:space="preserve">I </w:t>
+      </w:r>
+      <w:r>
+        <w:rPr>
+          <w:rFonts w:ascii="Times New Roman" w:hAnsi="Times New Roman" w:cs="Times New Roman"/>
+          <w:sz w:val="24"/>
+          <w:szCs w:val="24"/>
+        </w:rPr>
+        <w:t>think that the application is consistent across its various pages.</w:t>
+      </w:r>
     </w:p>
     <w:tbl>
       <w:tblPr>
@@ -5547,7 +5536,7 @@
           <w:sz w:val="24"/>
           <w:szCs w:val="24"/>
         </w:rPr>
-        <w:t>Generic Question Here</w:t>
+        <w:t>I believe that people would learn to use this application quickly.</w:t>
       </w:r>
     </w:p>
     <w:tbl>
@@ -5729,7 +5718,7 @@
           <w:sz w:val="24"/>
           <w:szCs w:val="24"/>
         </w:rPr>
-        <w:t>Generic Question Here</w:t>
+        <w:t>I think that the appearance of the application was attractive.</w:t>
       </w:r>
     </w:p>
     <w:tbl>
@@ -5911,7 +5900,7 @@
           <w:sz w:val="24"/>
           <w:szCs w:val="24"/>
         </w:rPr>
-        <w:t>Generic Question Here</w:t>
+        <w:t>I was able to easily find the information that I was looking for.</w:t>
       </w:r>
     </w:p>
     <w:tbl>
@@ -6093,7 +6082,7 @@
           <w:sz w:val="24"/>
           <w:szCs w:val="24"/>
         </w:rPr>
-        <w:t>Generic Question Here</w:t>
+        <w:t>I believe that the application functions were integrated smoothly.</w:t>
       </w:r>
     </w:p>
     <w:tbl>
@@ -6275,7 +6264,7 @@
           <w:sz w:val="24"/>
           <w:szCs w:val="24"/>
         </w:rPr>
-        <w:t>Generic Question Here</w:t>
+        <w:t>I felt confident as I was using the application.</w:t>
       </w:r>
     </w:p>
     <w:tbl>
@@ -6457,7 +6446,7 @@
           <w:sz w:val="24"/>
           <w:szCs w:val="24"/>
         </w:rPr>
-        <w:t>Generic Question Here</w:t>
+        <w:t>I did not need to learn new skills in order to use the application.</w:t>
       </w:r>
     </w:p>
     <w:tbl>
@@ -6657,7 +6646,7 @@
           <w:rFonts w:ascii="Times New Roman" w:hAnsi="Times New Roman" w:cs="Times New Roman"/>
         </w:rPr>
         <w:lastRenderedPageBreak/>
-        <w:t>Question Here</w:t>
+        <w:t>What was your favourite part of the application? What was your least favorite?</w:t>
       </w:r>
     </w:p>
     <w:p>
@@ -6774,7 +6763,7 @@
         <w:rPr>
           <w:rFonts w:ascii="Times New Roman" w:hAnsi="Times New Roman" w:cs="Times New Roman"/>
         </w:rPr>
-        <w:t>Question Here</w:t>
+        <w:t>How would you expect a rewards system to be introduced to the application?</w:t>
       </w:r>
     </w:p>
     <w:p>
@@ -6887,7 +6876,7 @@
         <w:rPr>
           <w:rFonts w:ascii="Times New Roman" w:hAnsi="Times New Roman" w:cs="Times New Roman"/>
         </w:rPr>
-        <w:t>Question Here</w:t>
+        <w:t>Please provide any additional comments, feedback or concerns.</w:t>
       </w:r>
     </w:p>
     <w:p>
@@ -7042,7 +7031,7 @@
       </w:r>
     </w:p>
     <w:sectPr>
-      <w:footerReference w:type="default" r:id="rId9"/>
+      <w:footerReference w:type="default" r:id="rId8"/>
       <w:pgSz w:w="12240" w:h="15840"/>
       <w:pgMar w:top="1440" w:right="1440" w:bottom="1440" w:left="1440" w:header="720" w:footer="720" w:gutter="0"/>
       <w:cols w:space="720"/>
@@ -7053,7 +7042,7 @@
 </file>
 
 <file path=word/endnotes.xml><?xml version="1.0" encoding="utf-8"?>
-<w:endnotes xmlns:wpc="http://schemas.microsoft.com/office/word/2010/wordprocessingCanvas" xmlns:mc="http://schemas.openxmlformats.org/markup-compatibility/2006" xmlns:o="urn:schemas-microsoft-com:office:office" xmlns:r="http://schemas.openxmlformats.org/officeDocument/2006/relationships" xmlns:m="http://schemas.openxmlformats.org/officeDocument/2006/math" xmlns:v="urn:schemas-microsoft-com:vml" xmlns:wp14="http://schemas.microsoft.com/office/word/2010/wordprocessingDrawing" xmlns:wp="http://schemas.openxmlformats.org/drawingml/2006/wordprocessingDrawing" xmlns:w10="urn:schemas-microsoft-com:office:word" xmlns:w="http://schemas.openxmlformats.org/wordprocessingml/2006/main" xmlns:w14="http://schemas.microsoft.com/office/word/2010/wordml" xmlns:wpg="http://schemas.microsoft.com/office/word/2010/wordprocessingGroup" xmlns:wpi="http://schemas.microsoft.com/office/word/2010/wordprocessingInk" xmlns:wne="http://schemas.microsoft.com/office/word/2006/wordml" xmlns:wps="http://schemas.microsoft.com/office/word/2010/wordprocessingShape" mc:Ignorable="w14 wp14">
+<w:endnotes xmlns:wpc="http://schemas.microsoft.com/office/word/2010/wordprocessingCanvas" xmlns:cx="http://schemas.microsoft.com/office/drawing/2014/chartex" xmlns:cx1="http://schemas.microsoft.com/office/drawing/2015/9/8/chartex" xmlns:cx2="http://schemas.microsoft.com/office/drawing/2015/10/21/chartex" xmlns:cx3="http://schemas.microsoft.com/office/drawing/2016/5/9/chartex" xmlns:cx4="http://schemas.microsoft.com/office/drawing/2016/5/10/chartex" xmlns:cx5="http://schemas.microsoft.com/office/drawing/2016/5/11/chartex" xmlns:cx6="http://schemas.microsoft.com/office/drawing/2016/5/12/chartex" xmlns:cx7="http://schemas.microsoft.com/office/drawing/2016/5/13/chartex" xmlns:cx8="http://schemas.microsoft.com/office/drawing/2016/5/14/chartex" xmlns:mc="http://schemas.openxmlformats.org/markup-compatibility/2006" xmlns:aink="http://schemas.microsoft.com/office/drawing/2016/ink" xmlns:am3d="http://schemas.microsoft.com/office/drawing/2017/model3d" xmlns:o="urn:schemas-microsoft-com:office:office" xmlns:r="http://schemas.openxmlformats.org/officeDocument/2006/relationships" xmlns:m="http://schemas.openxmlformats.org/officeDocument/2006/math" xmlns:v="urn:schemas-microsoft-com:vml" xmlns:wp14="http://schemas.microsoft.com/office/word/2010/wordprocessingDrawing" xmlns:wp="http://schemas.openxmlformats.org/drawingml/2006/wordprocessingDrawing" xmlns:w10="urn:schemas-microsoft-com:office:word" xmlns:w="http://schemas.openxmlformats.org/wordprocessingml/2006/main" xmlns:w14="http://schemas.microsoft.com/office/word/2010/wordml" xmlns:w15="http://schemas.microsoft.com/office/word/2012/wordml" xmlns:w16cid="http://schemas.microsoft.com/office/word/2016/wordml/cid" xmlns:w16se="http://schemas.microsoft.com/office/word/2015/wordml/symex" xmlns:wpg="http://schemas.microsoft.com/office/word/2010/wordprocessingGroup" xmlns:wpi="http://schemas.microsoft.com/office/word/2010/wordprocessingInk" xmlns:wne="http://schemas.microsoft.com/office/word/2006/wordml" xmlns:wps="http://schemas.microsoft.com/office/word/2010/wordprocessingShape" mc:Ignorable="w14 w15 w16se w16cid wp14">
   <w:endnote w:type="separator" w:id="-1">
     <w:p>
       <w:pPr>
@@ -7078,7 +7067,7 @@
 </file>
 
 <file path=word/footer1.xml><?xml version="1.0" encoding="utf-8"?>
-<w:ftr xmlns:wpc="http://schemas.microsoft.com/office/word/2010/wordprocessingCanvas" xmlns:mc="http://schemas.openxmlformats.org/markup-compatibility/2006" xmlns:o="urn:schemas-microsoft-com:office:office" xmlns:r="http://schemas.openxmlformats.org/officeDocument/2006/relationships" xmlns:m="http://schemas.openxmlformats.org/officeDocument/2006/math" xmlns:v="urn:schemas-microsoft-com:vml" xmlns:wp14="http://schemas.microsoft.com/office/word/2010/wordprocessingDrawing" xmlns:wp="http://schemas.openxmlformats.org/drawingml/2006/wordprocessingDrawing" xmlns:w10="urn:schemas-microsoft-com:office:word" xmlns:w="http://schemas.openxmlformats.org/wordprocessingml/2006/main" xmlns:w14="http://schemas.microsoft.com/office/word/2010/wordml" xmlns:wpg="http://schemas.microsoft.com/office/word/2010/wordprocessingGroup" xmlns:wpi="http://schemas.microsoft.com/office/word/2010/wordprocessingInk" xmlns:wne="http://schemas.microsoft.com/office/word/2006/wordml" xmlns:wps="http://schemas.microsoft.com/office/word/2010/wordprocessingShape" mc:Ignorable="w14 wp14">
+<w:ftr xmlns:wpc="http://schemas.microsoft.com/office/word/2010/wordprocessingCanvas" xmlns:cx="http://schemas.microsoft.com/office/drawing/2014/chartex" xmlns:cx1="http://schemas.microsoft.com/office/drawing/2015/9/8/chartex" xmlns:cx2="http://schemas.microsoft.com/office/drawing/2015/10/21/chartex" xmlns:cx3="http://schemas.microsoft.com/office/drawing/2016/5/9/chartex" xmlns:cx4="http://schemas.microsoft.com/office/drawing/2016/5/10/chartex" xmlns:cx5="http://schemas.microsoft.com/office/drawing/2016/5/11/chartex" xmlns:cx6="http://schemas.microsoft.com/office/drawing/2016/5/12/chartex" xmlns:cx7="http://schemas.microsoft.com/office/drawing/2016/5/13/chartex" xmlns:cx8="http://schemas.microsoft.com/office/drawing/2016/5/14/chartex" xmlns:mc="http://schemas.openxmlformats.org/markup-compatibility/2006" xmlns:aink="http://schemas.microsoft.com/office/drawing/2016/ink" xmlns:am3d="http://schemas.microsoft.com/office/drawing/2017/model3d" xmlns:o="urn:schemas-microsoft-com:office:office" xmlns:r="http://schemas.openxmlformats.org/officeDocument/2006/relationships" xmlns:m="http://schemas.openxmlformats.org/officeDocument/2006/math" xmlns:v="urn:schemas-microsoft-com:vml" xmlns:wp14="http://schemas.microsoft.com/office/word/2010/wordprocessingDrawing" xmlns:wp="http://schemas.openxmlformats.org/drawingml/2006/wordprocessingDrawing" xmlns:w10="urn:schemas-microsoft-com:office:word" xmlns:w="http://schemas.openxmlformats.org/wordprocessingml/2006/main" xmlns:w14="http://schemas.microsoft.com/office/word/2010/wordml" xmlns:w15="http://schemas.microsoft.com/office/word/2012/wordml" xmlns:w16cid="http://schemas.microsoft.com/office/word/2016/wordml/cid" xmlns:w16se="http://schemas.microsoft.com/office/word/2015/wordml/symex" xmlns:wpg="http://schemas.microsoft.com/office/word/2010/wordprocessingGroup" xmlns:wpi="http://schemas.microsoft.com/office/word/2010/wordprocessingInk" xmlns:wne="http://schemas.microsoft.com/office/word/2006/wordml" xmlns:wps="http://schemas.microsoft.com/office/word/2010/wordprocessingShape" mc:Ignorable="w14 w15 w16se w16cid wp14">
   <w:sdt>
     <w:sdtPr>
       <w:id w:val="1208684280"/>
@@ -7087,6 +7076,7 @@
         <w:docPartUnique/>
       </w:docPartObj>
     </w:sdtPr>
+    <w:sdtEndPr/>
     <w:sdtContent>
       <w:sdt>
         <w:sdtPr>
@@ -7096,6 +7086,7 @@
             <w:docPartUnique/>
           </w:docPartObj>
         </w:sdtPr>
+        <w:sdtEndPr/>
         <w:sdtContent>
           <w:p>
             <w:pPr>
@@ -7206,7 +7197,7 @@
 </file>
 
 <file path=word/footnotes.xml><?xml version="1.0" encoding="utf-8"?>
-<w:footnotes xmlns:wpc="http://schemas.microsoft.com/office/word/2010/wordprocessingCanvas" xmlns:mc="http://schemas.openxmlformats.org/markup-compatibility/2006" xmlns:o="urn:schemas-microsoft-com:office:office" xmlns:r="http://schemas.openxmlformats.org/officeDocument/2006/relationships" xmlns:m="http://schemas.openxmlformats.org/officeDocument/2006/math" xmlns:v="urn:schemas-microsoft-com:vml" xmlns:wp14="http://schemas.microsoft.com/office/word/2010/wordprocessingDrawing" xmlns:wp="http://schemas.openxmlformats.org/drawingml/2006/wordprocessingDrawing" xmlns:w10="urn:schemas-microsoft-com:office:word" xmlns:w="http://schemas.openxmlformats.org/wordprocessingml/2006/main" xmlns:w14="http://schemas.microsoft.com/office/word/2010/wordml" xmlns:wpg="http://schemas.microsoft.com/office/word/2010/wordprocessingGroup" xmlns:wpi="http://schemas.microsoft.com/office/word/2010/wordprocessingInk" xmlns:wne="http://schemas.microsoft.com/office/word/2006/wordml" xmlns:wps="http://schemas.microsoft.com/office/word/2010/wordprocessingShape" mc:Ignorable="w14 wp14">
+<w:footnotes xmlns:wpc="http://schemas.microsoft.com/office/word/2010/wordprocessingCanvas" xmlns:cx="http://schemas.microsoft.com/office/drawing/2014/chartex" xmlns:cx1="http://schemas.microsoft.com/office/drawing/2015/9/8/chartex" xmlns:cx2="http://schemas.microsoft.com/office/drawing/2015/10/21/chartex" xmlns:cx3="http://schemas.microsoft.com/office/drawing/2016/5/9/chartex" xmlns:cx4="http://schemas.microsoft.com/office/drawing/2016/5/10/chartex" xmlns:cx5="http://schemas.microsoft.com/office/drawing/2016/5/11/chartex" xmlns:cx6="http://schemas.microsoft.com/office/drawing/2016/5/12/chartex" xmlns:cx7="http://schemas.microsoft.com/office/drawing/2016/5/13/chartex" xmlns:cx8="http://schemas.microsoft.com/office/drawing/2016/5/14/chartex" xmlns:mc="http://schemas.openxmlformats.org/markup-compatibility/2006" xmlns:aink="http://schemas.microsoft.com/office/drawing/2016/ink" xmlns:am3d="http://schemas.microsoft.com/office/drawing/2017/model3d" xmlns:o="urn:schemas-microsoft-com:office:office" xmlns:r="http://schemas.openxmlformats.org/officeDocument/2006/relationships" xmlns:m="http://schemas.openxmlformats.org/officeDocument/2006/math" xmlns:v="urn:schemas-microsoft-com:vml" xmlns:wp14="http://schemas.microsoft.com/office/word/2010/wordprocessingDrawing" xmlns:wp="http://schemas.openxmlformats.org/drawingml/2006/wordprocessingDrawing" xmlns:w10="urn:schemas-microsoft-com:office:word" xmlns:w="http://schemas.openxmlformats.org/wordprocessingml/2006/main" xmlns:w14="http://schemas.microsoft.com/office/word/2010/wordml" xmlns:w15="http://schemas.microsoft.com/office/word/2012/wordml" xmlns:w16cid="http://schemas.microsoft.com/office/word/2016/wordml/cid" xmlns:w16se="http://schemas.microsoft.com/office/word/2015/wordml/symex" xmlns:wpg="http://schemas.microsoft.com/office/word/2010/wordprocessingGroup" xmlns:wpi="http://schemas.microsoft.com/office/word/2010/wordprocessingInk" xmlns:wne="http://schemas.microsoft.com/office/word/2006/wordml" xmlns:wps="http://schemas.microsoft.com/office/word/2010/wordprocessingShape" mc:Ignorable="w14 w15 w16se w16cid wp14">
   <w:footnote w:type="separator" w:id="-1">
     <w:p>
       <w:pPr>
@@ -7231,8 +7222,8 @@
 </file>
 
 <file path=word/numbering.xml><?xml version="1.0" encoding="utf-8"?>
-<w:numbering xmlns:wpc="http://schemas.microsoft.com/office/word/2010/wordprocessingCanvas" xmlns:mc="http://schemas.openxmlformats.org/markup-compatibility/2006" xmlns:o="urn:schemas-microsoft-com:office:office" xmlns:r="http://schemas.openxmlformats.org/officeDocument/2006/relationships" xmlns:m="http://schemas.openxmlformats.org/officeDocument/2006/math" xmlns:v="urn:schemas-microsoft-com:vml" xmlns:wp14="http://schemas.microsoft.com/office/word/2010/wordprocessingDrawing" xmlns:wp="http://schemas.openxmlformats.org/drawingml/2006/wordprocessingDrawing" xmlns:w10="urn:schemas-microsoft-com:office:word" xmlns:w="http://schemas.openxmlformats.org/wordprocessingml/2006/main" xmlns:w14="http://schemas.microsoft.com/office/word/2010/wordml" xmlns:wpg="http://schemas.microsoft.com/office/word/2010/wordprocessingGroup" xmlns:wpi="http://schemas.microsoft.com/office/word/2010/wordprocessingInk" xmlns:wne="http://schemas.microsoft.com/office/word/2006/wordml" xmlns:wps="http://schemas.microsoft.com/office/word/2010/wordprocessingShape" mc:Ignorable="w14 wp14">
-  <w:abstractNum w:abstractNumId="0">
+<w:numbering xmlns:wpc="http://schemas.microsoft.com/office/word/2010/wordprocessingCanvas" xmlns:cx="http://schemas.microsoft.com/office/drawing/2014/chartex" xmlns:cx1="http://schemas.microsoft.com/office/drawing/2015/9/8/chartex" xmlns:cx2="http://schemas.microsoft.com/office/drawing/2015/10/21/chartex" xmlns:cx3="http://schemas.microsoft.com/office/drawing/2016/5/9/chartex" xmlns:cx4="http://schemas.microsoft.com/office/drawing/2016/5/10/chartex" xmlns:cx5="http://schemas.microsoft.com/office/drawing/2016/5/11/chartex" xmlns:cx6="http://schemas.microsoft.com/office/drawing/2016/5/12/chartex" xmlns:cx7="http://schemas.microsoft.com/office/drawing/2016/5/13/chartex" xmlns:cx8="http://schemas.microsoft.com/office/drawing/2016/5/14/chartex" xmlns:mc="http://schemas.openxmlformats.org/markup-compatibility/2006" xmlns:aink="http://schemas.microsoft.com/office/drawing/2016/ink" xmlns:am3d="http://schemas.microsoft.com/office/drawing/2017/model3d" xmlns:o="urn:schemas-microsoft-com:office:office" xmlns:r="http://schemas.openxmlformats.org/officeDocument/2006/relationships" xmlns:m="http://schemas.openxmlformats.org/officeDocument/2006/math" xmlns:v="urn:schemas-microsoft-com:vml" xmlns:wp14="http://schemas.microsoft.com/office/word/2010/wordprocessingDrawing" xmlns:wp="http://schemas.openxmlformats.org/drawingml/2006/wordprocessingDrawing" xmlns:w10="urn:schemas-microsoft-com:office:word" xmlns:w="http://schemas.openxmlformats.org/wordprocessingml/2006/main" xmlns:w14="http://schemas.microsoft.com/office/word/2010/wordml" xmlns:w15="http://schemas.microsoft.com/office/word/2012/wordml" xmlns:w16cid="http://schemas.microsoft.com/office/word/2016/wordml/cid" xmlns:w16se="http://schemas.microsoft.com/office/word/2015/wordml/symex" xmlns:wpg="http://schemas.microsoft.com/office/word/2010/wordprocessingGroup" xmlns:wpi="http://schemas.microsoft.com/office/word/2010/wordprocessingInk" xmlns:wne="http://schemas.microsoft.com/office/word/2006/wordml" xmlns:wps="http://schemas.microsoft.com/office/word/2010/wordprocessingShape" mc:Ignorable="w14 w15 w16se w16cid wp14">
+  <w:abstractNum w:abstractNumId="0" w15:restartNumberingAfterBreak="0">
     <w:nsid w:val="0CFE0DF1"/>
     <w:multiLevelType w:val="multilevel"/>
     <w:tmpl w:val="0B74E3AA"/>
@@ -7345,7 +7336,7 @@
       </w:pPr>
     </w:lvl>
   </w:abstractNum>
-  <w:abstractNum w:abstractNumId="1">
+  <w:abstractNum w:abstractNumId="1" w15:restartNumberingAfterBreak="0">
     <w:nsid w:val="13130484"/>
     <w:multiLevelType w:val="hybridMultilevel"/>
     <w:tmpl w:val="529EFDC8"/>
@@ -7434,7 +7425,7 @@
       </w:pPr>
     </w:lvl>
   </w:abstractNum>
-  <w:abstractNum w:abstractNumId="2">
+  <w:abstractNum w:abstractNumId="2" w15:restartNumberingAfterBreak="0">
     <w:nsid w:val="167073E7"/>
     <w:multiLevelType w:val="hybridMultilevel"/>
     <w:tmpl w:val="B1C2E520"/>
@@ -7523,7 +7514,7 @@
       </w:pPr>
     </w:lvl>
   </w:abstractNum>
-  <w:abstractNum w:abstractNumId="3">
+  <w:abstractNum w:abstractNumId="3" w15:restartNumberingAfterBreak="0">
     <w:nsid w:val="17333DBA"/>
     <w:multiLevelType w:val="hybridMultilevel"/>
     <w:tmpl w:val="529EFDC8"/>
@@ -7612,7 +7603,7 @@
       </w:pPr>
     </w:lvl>
   </w:abstractNum>
-  <w:abstractNum w:abstractNumId="4">
+  <w:abstractNum w:abstractNumId="4" w15:restartNumberingAfterBreak="0">
     <w:nsid w:val="1874482F"/>
     <w:multiLevelType w:val="multilevel"/>
     <w:tmpl w:val="FB5CAFB6"/>
@@ -7725,7 +7716,7 @@
       </w:pPr>
     </w:lvl>
   </w:abstractNum>
-  <w:abstractNum w:abstractNumId="5">
+  <w:abstractNum w:abstractNumId="5" w15:restartNumberingAfterBreak="0">
     <w:nsid w:val="19EA63EC"/>
     <w:multiLevelType w:val="hybridMultilevel"/>
     <w:tmpl w:val="529EFDC8"/>
@@ -7814,7 +7805,7 @@
       </w:pPr>
     </w:lvl>
   </w:abstractNum>
-  <w:abstractNum w:abstractNumId="6">
+  <w:abstractNum w:abstractNumId="6" w15:restartNumberingAfterBreak="0">
     <w:nsid w:val="1FF35C74"/>
     <w:multiLevelType w:val="hybridMultilevel"/>
     <w:tmpl w:val="B1C2E520"/>
@@ -7903,7 +7894,7 @@
       </w:pPr>
     </w:lvl>
   </w:abstractNum>
-  <w:abstractNum w:abstractNumId="7">
+  <w:abstractNum w:abstractNumId="7" w15:restartNumberingAfterBreak="0">
     <w:nsid w:val="237D2AE1"/>
     <w:multiLevelType w:val="hybridMultilevel"/>
     <w:tmpl w:val="1BE8D21A"/>
@@ -7992,7 +7983,7 @@
       </w:pPr>
     </w:lvl>
   </w:abstractNum>
-  <w:abstractNum w:abstractNumId="8">
+  <w:abstractNum w:abstractNumId="8" w15:restartNumberingAfterBreak="0">
     <w:nsid w:val="268878C1"/>
     <w:multiLevelType w:val="hybridMultilevel"/>
     <w:tmpl w:val="B4A220A0"/>
@@ -8078,7 +8069,7 @@
       </w:pPr>
     </w:lvl>
   </w:abstractNum>
-  <w:abstractNum w:abstractNumId="9">
+  <w:abstractNum w:abstractNumId="9" w15:restartNumberingAfterBreak="0">
     <w:nsid w:val="2A84500E"/>
     <w:multiLevelType w:val="hybridMultilevel"/>
     <w:tmpl w:val="887C9CB8"/>
@@ -8167,7 +8158,7 @@
       </w:pPr>
     </w:lvl>
   </w:abstractNum>
-  <w:abstractNum w:abstractNumId="10">
+  <w:abstractNum w:abstractNumId="10" w15:restartNumberingAfterBreak="0">
     <w:nsid w:val="2C493399"/>
     <w:multiLevelType w:val="hybridMultilevel"/>
     <w:tmpl w:val="E3CEFD34"/>
@@ -8256,7 +8247,7 @@
       </w:pPr>
     </w:lvl>
   </w:abstractNum>
-  <w:abstractNum w:abstractNumId="11">
+  <w:abstractNum w:abstractNumId="11" w15:restartNumberingAfterBreak="0">
     <w:nsid w:val="2C8521BD"/>
     <w:multiLevelType w:val="hybridMultilevel"/>
     <w:tmpl w:val="F7925998"/>
@@ -8345,7 +8336,7 @@
       </w:pPr>
     </w:lvl>
   </w:abstractNum>
-  <w:abstractNum w:abstractNumId="12">
+  <w:abstractNum w:abstractNumId="12" w15:restartNumberingAfterBreak="0">
     <w:nsid w:val="307358BF"/>
     <w:multiLevelType w:val="multilevel"/>
     <w:tmpl w:val="A060065E"/>
@@ -8458,7 +8449,7 @@
       </w:pPr>
     </w:lvl>
   </w:abstractNum>
-  <w:abstractNum w:abstractNumId="13">
+  <w:abstractNum w:abstractNumId="13" w15:restartNumberingAfterBreak="0">
     <w:nsid w:val="359006D0"/>
     <w:multiLevelType w:val="hybridMultilevel"/>
     <w:tmpl w:val="8AD0DA6E"/>
@@ -8547,7 +8538,7 @@
       </w:pPr>
     </w:lvl>
   </w:abstractNum>
-  <w:abstractNum w:abstractNumId="14">
+  <w:abstractNum w:abstractNumId="14" w15:restartNumberingAfterBreak="0">
     <w:nsid w:val="384E5068"/>
     <w:multiLevelType w:val="hybridMultilevel"/>
     <w:tmpl w:val="07908116"/>
@@ -8636,7 +8627,7 @@
       </w:pPr>
     </w:lvl>
   </w:abstractNum>
-  <w:abstractNum w:abstractNumId="15">
+  <w:abstractNum w:abstractNumId="15" w15:restartNumberingAfterBreak="0">
     <w:nsid w:val="3BFF5EC7"/>
     <w:multiLevelType w:val="hybridMultilevel"/>
     <w:tmpl w:val="B808971E"/>
@@ -8725,7 +8716,7 @@
       </w:pPr>
     </w:lvl>
   </w:abstractNum>
-  <w:abstractNum w:abstractNumId="16">
+  <w:abstractNum w:abstractNumId="16" w15:restartNumberingAfterBreak="0">
     <w:nsid w:val="3C0660BF"/>
     <w:multiLevelType w:val="hybridMultilevel"/>
     <w:tmpl w:val="F7925998"/>
@@ -8814,7 +8805,7 @@
       </w:pPr>
     </w:lvl>
   </w:abstractNum>
-  <w:abstractNum w:abstractNumId="17">
+  <w:abstractNum w:abstractNumId="17" w15:restartNumberingAfterBreak="0">
     <w:nsid w:val="3C57225E"/>
     <w:multiLevelType w:val="hybridMultilevel"/>
     <w:tmpl w:val="529EFDC8"/>
@@ -8903,7 +8894,7 @@
       </w:pPr>
     </w:lvl>
   </w:abstractNum>
-  <w:abstractNum w:abstractNumId="18">
+  <w:abstractNum w:abstractNumId="18" w15:restartNumberingAfterBreak="0">
     <w:nsid w:val="44CC7FB5"/>
     <w:multiLevelType w:val="hybridMultilevel"/>
     <w:tmpl w:val="12907A88"/>
@@ -8992,7 +8983,7 @@
       </w:pPr>
     </w:lvl>
   </w:abstractNum>
-  <w:abstractNum w:abstractNumId="19">
+  <w:abstractNum w:abstractNumId="19" w15:restartNumberingAfterBreak="0">
     <w:nsid w:val="497C5E87"/>
     <w:multiLevelType w:val="hybridMultilevel"/>
     <w:tmpl w:val="1BE8D21A"/>
@@ -9081,7 +9072,7 @@
       </w:pPr>
     </w:lvl>
   </w:abstractNum>
-  <w:abstractNum w:abstractNumId="20">
+  <w:abstractNum w:abstractNumId="20" w15:restartNumberingAfterBreak="0">
     <w:nsid w:val="51F02658"/>
     <w:multiLevelType w:val="hybridMultilevel"/>
     <w:tmpl w:val="887C9CB8"/>
@@ -9170,7 +9161,7 @@
       </w:pPr>
     </w:lvl>
   </w:abstractNum>
-  <w:abstractNum w:abstractNumId="21">
+  <w:abstractNum w:abstractNumId="21" w15:restartNumberingAfterBreak="0">
     <w:nsid w:val="52333CD8"/>
     <w:multiLevelType w:val="hybridMultilevel"/>
     <w:tmpl w:val="F12A661C"/>
@@ -9259,7 +9250,7 @@
       </w:pPr>
     </w:lvl>
   </w:abstractNum>
-  <w:abstractNum w:abstractNumId="22">
+  <w:abstractNum w:abstractNumId="22" w15:restartNumberingAfterBreak="0">
     <w:nsid w:val="5790682A"/>
     <w:multiLevelType w:val="hybridMultilevel"/>
     <w:tmpl w:val="B1C2E520"/>
@@ -9348,7 +9339,7 @@
       </w:pPr>
     </w:lvl>
   </w:abstractNum>
-  <w:abstractNum w:abstractNumId="23">
+  <w:abstractNum w:abstractNumId="23" w15:restartNumberingAfterBreak="0">
     <w:nsid w:val="57A6498E"/>
     <w:multiLevelType w:val="multilevel"/>
     <w:tmpl w:val="464410AA"/>
@@ -9461,7 +9452,7 @@
       </w:pPr>
     </w:lvl>
   </w:abstractNum>
-  <w:abstractNum w:abstractNumId="24">
+  <w:abstractNum w:abstractNumId="24" w15:restartNumberingAfterBreak="0">
     <w:nsid w:val="58167E4F"/>
     <w:multiLevelType w:val="hybridMultilevel"/>
     <w:tmpl w:val="529EFDC8"/>
@@ -9550,7 +9541,7 @@
       </w:pPr>
     </w:lvl>
   </w:abstractNum>
-  <w:abstractNum w:abstractNumId="25">
+  <w:abstractNum w:abstractNumId="25" w15:restartNumberingAfterBreak="0">
     <w:nsid w:val="591308F1"/>
     <w:multiLevelType w:val="multilevel"/>
     <w:tmpl w:val="8B221410"/>
@@ -9663,7 +9654,7 @@
       </w:pPr>
     </w:lvl>
   </w:abstractNum>
-  <w:abstractNum w:abstractNumId="26">
+  <w:abstractNum w:abstractNumId="26" w15:restartNumberingAfterBreak="0">
     <w:nsid w:val="5D7B0D9D"/>
     <w:multiLevelType w:val="hybridMultilevel"/>
     <w:tmpl w:val="887C9CB8"/>
@@ -9752,7 +9743,7 @@
       </w:pPr>
     </w:lvl>
   </w:abstractNum>
-  <w:abstractNum w:abstractNumId="27">
+  <w:abstractNum w:abstractNumId="27" w15:restartNumberingAfterBreak="0">
     <w:nsid w:val="5E680FC1"/>
     <w:multiLevelType w:val="hybridMultilevel"/>
     <w:tmpl w:val="8AD0DA6E"/>
@@ -9841,7 +9832,7 @@
       </w:pPr>
     </w:lvl>
   </w:abstractNum>
-  <w:abstractNum w:abstractNumId="28">
+  <w:abstractNum w:abstractNumId="28" w15:restartNumberingAfterBreak="0">
     <w:nsid w:val="618D3156"/>
     <w:multiLevelType w:val="hybridMultilevel"/>
     <w:tmpl w:val="529EFDC8"/>
@@ -9930,7 +9921,7 @@
       </w:pPr>
     </w:lvl>
   </w:abstractNum>
-  <w:abstractNum w:abstractNumId="29">
+  <w:abstractNum w:abstractNumId="29" w15:restartNumberingAfterBreak="0">
     <w:nsid w:val="62AF0FE6"/>
     <w:multiLevelType w:val="hybridMultilevel"/>
     <w:tmpl w:val="F7925998"/>
@@ -10019,7 +10010,7 @@
       </w:pPr>
     </w:lvl>
   </w:abstractNum>
-  <w:abstractNum w:abstractNumId="30">
+  <w:abstractNum w:abstractNumId="30" w15:restartNumberingAfterBreak="0">
     <w:nsid w:val="67590226"/>
     <w:multiLevelType w:val="hybridMultilevel"/>
     <w:tmpl w:val="887C9CB8"/>
@@ -10108,7 +10099,7 @@
       </w:pPr>
     </w:lvl>
   </w:abstractNum>
-  <w:abstractNum w:abstractNumId="31">
+  <w:abstractNum w:abstractNumId="31" w15:restartNumberingAfterBreak="0">
     <w:nsid w:val="686F274F"/>
     <w:multiLevelType w:val="hybridMultilevel"/>
     <w:tmpl w:val="D7AA2510"/>
@@ -10197,7 +10188,7 @@
       </w:pPr>
     </w:lvl>
   </w:abstractNum>
-  <w:abstractNum w:abstractNumId="32">
+  <w:abstractNum w:abstractNumId="32" w15:restartNumberingAfterBreak="0">
     <w:nsid w:val="699E280B"/>
     <w:multiLevelType w:val="hybridMultilevel"/>
     <w:tmpl w:val="C762A292"/>
@@ -10283,7 +10274,7 @@
       </w:pPr>
     </w:lvl>
   </w:abstractNum>
-  <w:abstractNum w:abstractNumId="33">
+  <w:abstractNum w:abstractNumId="33" w15:restartNumberingAfterBreak="0">
     <w:nsid w:val="69E41E7F"/>
     <w:multiLevelType w:val="hybridMultilevel"/>
     <w:tmpl w:val="887C9CB8"/>
@@ -10372,7 +10363,7 @@
       </w:pPr>
     </w:lvl>
   </w:abstractNum>
-  <w:abstractNum w:abstractNumId="34">
+  <w:abstractNum w:abstractNumId="34" w15:restartNumberingAfterBreak="0">
     <w:nsid w:val="6D8A0929"/>
     <w:multiLevelType w:val="hybridMultilevel"/>
     <w:tmpl w:val="07908116"/>
@@ -10461,7 +10452,7 @@
       </w:pPr>
     </w:lvl>
   </w:abstractNum>
-  <w:abstractNum w:abstractNumId="35">
+  <w:abstractNum w:abstractNumId="35" w15:restartNumberingAfterBreak="0">
     <w:nsid w:val="6EFC1156"/>
     <w:multiLevelType w:val="hybridMultilevel"/>
     <w:tmpl w:val="07908116"/>
@@ -10550,7 +10541,7 @@
       </w:pPr>
     </w:lvl>
   </w:abstractNum>
-  <w:abstractNum w:abstractNumId="36">
+  <w:abstractNum w:abstractNumId="36" w15:restartNumberingAfterBreak="0">
     <w:nsid w:val="77000E06"/>
     <w:multiLevelType w:val="hybridMultilevel"/>
     <w:tmpl w:val="B808971E"/>
@@ -10639,7 +10630,7 @@
       </w:pPr>
     </w:lvl>
   </w:abstractNum>
-  <w:abstractNum w:abstractNumId="37">
+  <w:abstractNum w:abstractNumId="37" w15:restartNumberingAfterBreak="0">
     <w:nsid w:val="787A350F"/>
     <w:multiLevelType w:val="hybridMultilevel"/>
     <w:tmpl w:val="EE805DBE"/>
@@ -10728,7 +10719,7 @@
       </w:pPr>
     </w:lvl>
   </w:abstractNum>
-  <w:abstractNum w:abstractNumId="38">
+  <w:abstractNum w:abstractNumId="38" w15:restartNumberingAfterBreak="0">
     <w:nsid w:val="7ADA409E"/>
     <w:multiLevelType w:val="multilevel"/>
     <w:tmpl w:val="3D5C5E54"/>
@@ -10841,7 +10832,7 @@
       </w:pPr>
     </w:lvl>
   </w:abstractNum>
-  <w:abstractNum w:abstractNumId="39">
+  <w:abstractNum w:abstractNumId="39" w15:restartNumberingAfterBreak="0">
     <w:nsid w:val="7DE50C0C"/>
     <w:multiLevelType w:val="hybridMultilevel"/>
     <w:tmpl w:val="07908116"/>
@@ -10930,7 +10921,7 @@
       </w:pPr>
     </w:lvl>
   </w:abstractNum>
-  <w:abstractNum w:abstractNumId="40">
+  <w:abstractNum w:abstractNumId="40" w15:restartNumberingAfterBreak="0">
     <w:nsid w:val="7FB35A36"/>
     <w:multiLevelType w:val="hybridMultilevel"/>
     <w:tmpl w:val="B808971E"/>
@@ -11146,7 +11137,7 @@
 </file>
 
 <file path=word/styles.xml><?xml version="1.0" encoding="utf-8"?>
-<w:styles xmlns:mc="http://schemas.openxmlformats.org/markup-compatibility/2006" xmlns:r="http://schemas.openxmlformats.org/officeDocument/2006/relationships" xmlns:w="http://schemas.openxmlformats.org/wordprocessingml/2006/main" xmlns:w14="http://schemas.microsoft.com/office/word/2010/wordml" mc:Ignorable="w14">
+<w:styles xmlns:mc="http://schemas.openxmlformats.org/markup-compatibility/2006" xmlns:r="http://schemas.openxmlformats.org/officeDocument/2006/relationships" xmlns:w="http://schemas.openxmlformats.org/wordprocessingml/2006/main" xmlns:w14="http://schemas.microsoft.com/office/word/2010/wordml" xmlns:w15="http://schemas.microsoft.com/office/word/2012/wordml" xmlns:w16cid="http://schemas.microsoft.com/office/word/2016/wordml/cid" xmlns:w16se="http://schemas.microsoft.com/office/word/2015/wordml/symex" mc:Ignorable="w14 w15 w16se w16cid">
   <w:docDefaults>
     <w:rPrDefault>
       <w:rPr>
@@ -11162,144 +11153,382 @@
       </w:pPr>
     </w:pPrDefault>
   </w:docDefaults>
-  <w:latentStyles w:defLockedState="0" w:defUIPriority="99" w:defSemiHidden="1" w:defUnhideWhenUsed="1" w:defQFormat="0" w:count="267">
-    <w:lsdException w:name="Normal" w:semiHidden="0" w:uiPriority="0" w:unhideWhenUsed="0" w:qFormat="1"/>
-    <w:lsdException w:name="heading 1" w:semiHidden="0" w:uiPriority="9" w:unhideWhenUsed="0" w:qFormat="1"/>
-    <w:lsdException w:name="heading 2" w:uiPriority="9" w:qFormat="1"/>
-    <w:lsdException w:name="heading 3" w:uiPriority="9" w:qFormat="1"/>
-    <w:lsdException w:name="heading 4" w:uiPriority="9" w:qFormat="1"/>
-    <w:lsdException w:name="heading 5" w:uiPriority="9" w:qFormat="1"/>
-    <w:lsdException w:name="heading 6" w:uiPriority="9" w:qFormat="1"/>
-    <w:lsdException w:name="heading 7" w:uiPriority="9" w:qFormat="1"/>
-    <w:lsdException w:name="heading 8" w:uiPriority="9" w:qFormat="1"/>
-    <w:lsdException w:name="heading 9" w:uiPriority="9" w:qFormat="1"/>
-    <w:lsdException w:name="toc 1" w:uiPriority="39"/>
-    <w:lsdException w:name="toc 2" w:uiPriority="39"/>
-    <w:lsdException w:name="toc 3" w:uiPriority="39"/>
-    <w:lsdException w:name="toc 4" w:uiPriority="39"/>
-    <w:lsdException w:name="toc 5" w:uiPriority="39"/>
-    <w:lsdException w:name="toc 6" w:uiPriority="39"/>
-    <w:lsdException w:name="toc 7" w:uiPriority="39"/>
-    <w:lsdException w:name="toc 8" w:uiPriority="39"/>
-    <w:lsdException w:name="toc 9" w:uiPriority="39"/>
-    <w:lsdException w:name="caption" w:uiPriority="35" w:qFormat="1"/>
-    <w:lsdException w:name="Title" w:semiHidden="0" w:uiPriority="10" w:unhideWhenUsed="0" w:qFormat="1"/>
-    <w:lsdException w:name="Default Paragraph Font" w:uiPriority="1"/>
-    <w:lsdException w:name="Subtitle" w:semiHidden="0" w:uiPriority="11" w:unhideWhenUsed="0" w:qFormat="1"/>
-    <w:lsdException w:name="Strong" w:semiHidden="0" w:uiPriority="22" w:unhideWhenUsed="0" w:qFormat="1"/>
-    <w:lsdException w:name="Emphasis" w:semiHidden="0" w:uiPriority="20" w:unhideWhenUsed="0" w:qFormat="1"/>
-    <w:lsdException w:name="Table Grid" w:semiHidden="0" w:uiPriority="59" w:unhideWhenUsed="0"/>
-    <w:lsdException w:name="Placeholder Text" w:unhideWhenUsed="0"/>
-    <w:lsdException w:name="No Spacing" w:semiHidden="0" w:uiPriority="1" w:unhideWhenUsed="0" w:qFormat="1"/>
-    <w:lsdException w:name="Light Shading" w:semiHidden="0" w:uiPriority="60" w:unhideWhenUsed="0"/>
-    <w:lsdException w:name="Light List" w:semiHidden="0" w:uiPriority="61" w:unhideWhenUsed="0"/>
-    <w:lsdException w:name="Light Grid" w:semiHidden="0" w:uiPriority="62" w:unhideWhenUsed="0"/>
-    <w:lsdException w:name="Medium Shading 1" w:semiHidden="0" w:uiPriority="63" w:unhideWhenUsed="0"/>
-    <w:lsdException w:name="Medium Shading 2" w:semiHidden="0" w:uiPriority="64" w:unhideWhenUsed="0"/>
-    <w:lsdException w:name="Medium List 1" w:semiHidden="0" w:uiPriority="65" w:unhideWhenUsed="0"/>
-    <w:lsdException w:name="Medium List 2" w:semiHidden="0" w:uiPriority="66" w:unhideWhenUsed="0"/>
-    <w:lsdException w:name="Medium Grid 1" w:semiHidden="0" w:uiPriority="67" w:unhideWhenUsed="0"/>
-    <w:lsdException w:name="Medium Grid 2" w:semiHidden="0" w:uiPriority="68" w:unhideWhenUsed="0"/>
-    <w:lsdException w:name="Medium Grid 3" w:semiHidden="0" w:uiPriority="69" w:unhideWhenUsed="0"/>
-    <w:lsdException w:name="Dark List" w:semiHidden="0" w:uiPriority="70" w:unhideWhenUsed="0"/>
-    <w:lsdException w:name="Colorful Shading" w:semiHidden="0" w:uiPriority="71" w:unhideWhenUsed="0"/>
-    <w:lsdException w:name="Colorful List" w:semiHidden="0" w:uiPriority="72" w:unhideWhenUsed="0"/>
-    <w:lsdException w:name="Colorful Grid" w:semiHidden="0" w:uiPriority="73" w:unhideWhenUsed="0"/>
-    <w:lsdException w:name="Light Shading Accent 1" w:semiHidden="0" w:uiPriority="60" w:unhideWhenUsed="0"/>
-    <w:lsdException w:name="Light List Accent 1" w:semiHidden="0" w:uiPriority="61" w:unhideWhenUsed="0"/>
-    <w:lsdException w:name="Light Grid Accent 1" w:semiHidden="0" w:uiPriority="62" w:unhideWhenUsed="0"/>
-    <w:lsdException w:name="Medium Shading 1 Accent 1" w:semiHidden="0" w:uiPriority="63" w:unhideWhenUsed="0"/>
-    <w:lsdException w:name="Medium Shading 2 Accent 1" w:semiHidden="0" w:uiPriority="64" w:unhideWhenUsed="0"/>
-    <w:lsdException w:name="Medium List 1 Accent 1" w:semiHidden="0" w:uiPriority="65" w:unhideWhenUsed="0"/>
-    <w:lsdException w:name="Revision" w:unhideWhenUsed="0"/>
-    <w:lsdException w:name="List Paragraph" w:semiHidden="0" w:uiPriority="34" w:unhideWhenUsed="0" w:qFormat="1"/>
-    <w:lsdException w:name="Quote" w:semiHidden="0" w:uiPriority="29" w:unhideWhenUsed="0" w:qFormat="1"/>
-    <w:lsdException w:name="Intense Quote" w:semiHidden="0" w:uiPriority="30" w:unhideWhenUsed="0" w:qFormat="1"/>
-    <w:lsdException w:name="Medium List 2 Accent 1" w:semiHidden="0" w:uiPriority="66" w:unhideWhenUsed="0"/>
-    <w:lsdException w:name="Medium Grid 1 Accent 1" w:semiHidden="0" w:uiPriority="67" w:unhideWhenUsed="0"/>
-    <w:lsdException w:name="Medium Grid 2 Accent 1" w:semiHidden="0" w:uiPriority="68" w:unhideWhenUsed="0"/>
-    <w:lsdException w:name="Medium Grid 3 Accent 1" w:semiHidden="0" w:uiPriority="69" w:unhideWhenUsed="0"/>
-    <w:lsdException w:name="Dark List Accent 1" w:semiHidden="0" w:uiPriority="70" w:unhideWhenUsed="0"/>
-    <w:lsdException w:name="Colorful Shading Accent 1" w:semiHidden="0" w:uiPriority="71" w:unhideWhenUsed="0"/>
-    <w:lsdException w:name="Colorful List Accent 1" w:semiHidden="0" w:uiPriority="72" w:unhideWhenUsed="0"/>
-    <w:lsdException w:name="Colorful Grid Accent 1" w:semiHidden="0" w:uiPriority="73" w:unhideWhenUsed="0"/>
-    <w:lsdException w:name="Light Shading Accent 2" w:semiHidden="0" w:uiPriority="60" w:unhideWhenUsed="0"/>
-    <w:lsdException w:name="Light List Accent 2" w:semiHidden="0" w:uiPriority="61" w:unhideWhenUsed="0"/>
-    <w:lsdException w:name="Light Grid Accent 2" w:semiHidden="0" w:uiPriority="62" w:unhideWhenUsed="0"/>
-    <w:lsdException w:name="Medium Shading 1 Accent 2" w:semiHidden="0" w:uiPriority="63" w:unhideWhenUsed="0"/>
-    <w:lsdException w:name="Medium Shading 2 Accent 2" w:semiHidden="0" w:uiPriority="64" w:unhideWhenUsed="0"/>
-    <w:lsdException w:name="Medium List 1 Accent 2" w:semiHidden="0" w:uiPriority="65" w:unhideWhenUsed="0"/>
-    <w:lsdException w:name="Medium List 2 Accent 2" w:semiHidden="0" w:uiPriority="66" w:unhideWhenUsed="0"/>
-    <w:lsdException w:name="Medium Grid 1 Accent 2" w:semiHidden="0" w:uiPriority="67" w:unhideWhenUsed="0"/>
-    <w:lsdException w:name="Medium Grid 2 Accent 2" w:semiHidden="0" w:uiPriority="68" w:unhideWhenUsed="0"/>
-    <w:lsdException w:name="Medium Grid 3 Accent 2" w:semiHidden="0" w:uiPriority="69" w:unhideWhenUsed="0"/>
-    <w:lsdException w:name="Dark List Accent 2" w:semiHidden="0" w:uiPriority="70" w:unhideWhenUsed="0"/>
-    <w:lsdException w:name="Colorful Shading Accent 2" w:semiHidden="0" w:uiPriority="71" w:unhideWhenUsed="0"/>
-    <w:lsdException w:name="Colorful List Accent 2" w:semiHidden="0" w:uiPriority="72" w:unhideWhenUsed="0"/>
-    <w:lsdException w:name="Colorful Grid Accent 2" w:semiHidden="0" w:uiPriority="73" w:unhideWhenUsed="0"/>
-    <w:lsdException w:name="Light Shading Accent 3" w:semiHidden="0" w:uiPriority="60" w:unhideWhenUsed="0"/>
-    <w:lsdException w:name="Light List Accent 3" w:semiHidden="0" w:uiPriority="61" w:unhideWhenUsed="0"/>
-    <w:lsdException w:name="Light Grid Accent 3" w:semiHidden="0" w:uiPriority="62" w:unhideWhenUsed="0"/>
-    <w:lsdException w:name="Medium Shading 1 Accent 3" w:semiHidden="0" w:uiPriority="63" w:unhideWhenUsed="0"/>
-    <w:lsdException w:name="Medium Shading 2 Accent 3" w:semiHidden="0" w:uiPriority="64" w:unhideWhenUsed="0"/>
-    <w:lsdException w:name="Medium List 1 Accent 3" w:semiHidden="0" w:uiPriority="65" w:unhideWhenUsed="0"/>
-    <w:lsdException w:name="Medium List 2 Accent 3" w:semiHidden="0" w:uiPriority="66" w:unhideWhenUsed="0"/>
-    <w:lsdException w:name="Medium Grid 1 Accent 3" w:semiHidden="0" w:uiPriority="67" w:unhideWhenUsed="0"/>
-    <w:lsdException w:name="Medium Grid 2 Accent 3" w:semiHidden="0" w:uiPriority="68" w:unhideWhenUsed="0"/>
-    <w:lsdException w:name="Medium Grid 3 Accent 3" w:semiHidden="0" w:uiPriority="69" w:unhideWhenUsed="0"/>
-    <w:lsdException w:name="Dark List Accent 3" w:semiHidden="0" w:uiPriority="70" w:unhideWhenUsed="0"/>
-    <w:lsdException w:name="Colorful Shading Accent 3" w:semiHidden="0" w:uiPriority="71" w:unhideWhenUsed="0"/>
-    <w:lsdException w:name="Colorful List Accent 3" w:semiHidden="0" w:uiPriority="72" w:unhideWhenUsed="0"/>
-    <w:lsdException w:name="Colorful Grid Accent 3" w:semiHidden="0" w:uiPriority="73" w:unhideWhenUsed="0"/>
-    <w:lsdException w:name="Light Shading Accent 4" w:semiHidden="0" w:uiPriority="60" w:unhideWhenUsed="0"/>
-    <w:lsdException w:name="Light List Accent 4" w:semiHidden="0" w:uiPriority="61" w:unhideWhenUsed="0"/>
-    <w:lsdException w:name="Light Grid Accent 4" w:semiHidden="0" w:uiPriority="62" w:unhideWhenUsed="0"/>
-    <w:lsdException w:name="Medium Shading 1 Accent 4" w:semiHidden="0" w:uiPriority="63" w:unhideWhenUsed="0"/>
-    <w:lsdException w:name="Medium Shading 2 Accent 4" w:semiHidden="0" w:uiPriority="64" w:unhideWhenUsed="0"/>
-    <w:lsdException w:name="Medium List 1 Accent 4" w:semiHidden="0" w:uiPriority="65" w:unhideWhenUsed="0"/>
-    <w:lsdException w:name="Medium List 2 Accent 4" w:semiHidden="0" w:uiPriority="66" w:unhideWhenUsed="0"/>
-    <w:lsdException w:name="Medium Grid 1 Accent 4" w:semiHidden="0" w:uiPriority="67" w:unhideWhenUsed="0"/>
-    <w:lsdException w:name="Medium Grid 2 Accent 4" w:semiHidden="0" w:uiPriority="68" w:unhideWhenUsed="0"/>
-    <w:lsdException w:name="Medium Grid 3 Accent 4" w:semiHidden="0" w:uiPriority="69" w:unhideWhenUsed="0"/>
-    <w:lsdException w:name="Dark List Accent 4" w:semiHidden="0" w:uiPriority="70" w:unhideWhenUsed="0"/>
-    <w:lsdException w:name="Colorful Shading Accent 4" w:semiHidden="0" w:uiPriority="71" w:unhideWhenUsed="0"/>
-    <w:lsdException w:name="Colorful List Accent 4" w:semiHidden="0" w:uiPriority="72" w:unhideWhenUsed="0"/>
-    <w:lsdException w:name="Colorful Grid Accent 4" w:semiHidden="0" w:uiPriority="73" w:unhideWhenUsed="0"/>
-    <w:lsdException w:name="Light Shading Accent 5" w:semiHidden="0" w:uiPriority="60" w:unhideWhenUsed="0"/>
-    <w:lsdException w:name="Light List Accent 5" w:semiHidden="0" w:uiPriority="61" w:unhideWhenUsed="0"/>
-    <w:lsdException w:name="Light Grid Accent 5" w:semiHidden="0" w:uiPriority="62" w:unhideWhenUsed="0"/>
-    <w:lsdException w:name="Medium Shading 1 Accent 5" w:semiHidden="0" w:uiPriority="63" w:unhideWhenUsed="0"/>
-    <w:lsdException w:name="Medium Shading 2 Accent 5" w:semiHidden="0" w:uiPriority="64" w:unhideWhenUsed="0"/>
-    <w:lsdException w:name="Medium List 1 Accent 5" w:semiHidden="0" w:uiPriority="65" w:unhideWhenUsed="0"/>
-    <w:lsdException w:name="Medium List 2 Accent 5" w:semiHidden="0" w:uiPriority="66" w:unhideWhenUsed="0"/>
-    <w:lsdException w:name="Medium Grid 1 Accent 5" w:semiHidden="0" w:uiPriority="67" w:unhideWhenUsed="0"/>
-    <w:lsdException w:name="Medium Grid 2 Accent 5" w:semiHidden="0" w:uiPriority="68" w:unhideWhenUsed="0"/>
-    <w:lsdException w:name="Medium Grid 3 Accent 5" w:semiHidden="0" w:uiPriority="69" w:unhideWhenUsed="0"/>
-    <w:lsdException w:name="Dark List Accent 5" w:semiHidden="0" w:uiPriority="70" w:unhideWhenUsed="0"/>
-    <w:lsdException w:name="Colorful Shading Accent 5" w:semiHidden="0" w:uiPriority="71" w:unhideWhenUsed="0"/>
-    <w:lsdException w:name="Colorful List Accent 5" w:semiHidden="0" w:uiPriority="72" w:unhideWhenUsed="0"/>
-    <w:lsdException w:name="Colorful Grid Accent 5" w:semiHidden="0" w:uiPriority="73" w:unhideWhenUsed="0"/>
-    <w:lsdException w:name="Light Shading Accent 6" w:semiHidden="0" w:uiPriority="60" w:unhideWhenUsed="0"/>
-    <w:lsdException w:name="Light List Accent 6" w:semiHidden="0" w:uiPriority="61" w:unhideWhenUsed="0"/>
-    <w:lsdException w:name="Light Grid Accent 6" w:semiHidden="0" w:uiPriority="62" w:unhideWhenUsed="0"/>
-    <w:lsdException w:name="Medium Shading 1 Accent 6" w:semiHidden="0" w:uiPriority="63" w:unhideWhenUsed="0"/>
-    <w:lsdException w:name="Medium Shading 2 Accent 6" w:semiHidden="0" w:uiPriority="64" w:unhideWhenUsed="0"/>
-    <w:lsdException w:name="Medium List 1 Accent 6" w:semiHidden="0" w:uiPriority="65" w:unhideWhenUsed="0"/>
-    <w:lsdException w:name="Medium List 2 Accent 6" w:semiHidden="0" w:uiPriority="66" w:unhideWhenUsed="0"/>
-    <w:lsdException w:name="Medium Grid 1 Accent 6" w:semiHidden="0" w:uiPriority="67" w:unhideWhenUsed="0"/>
-    <w:lsdException w:name="Medium Grid 2 Accent 6" w:semiHidden="0" w:uiPriority="68" w:unhideWhenUsed="0"/>
-    <w:lsdException w:name="Medium Grid 3 Accent 6" w:semiHidden="0" w:uiPriority="69" w:unhideWhenUsed="0"/>
-    <w:lsdException w:name="Dark List Accent 6" w:semiHidden="0" w:uiPriority="70" w:unhideWhenUsed="0"/>
-    <w:lsdException w:name="Colorful Shading Accent 6" w:semiHidden="0" w:uiPriority="71" w:unhideWhenUsed="0"/>
-    <w:lsdException w:name="Colorful List Accent 6" w:semiHidden="0" w:uiPriority="72" w:unhideWhenUsed="0"/>
-    <w:lsdException w:name="Colorful Grid Accent 6" w:semiHidden="0" w:uiPriority="73" w:unhideWhenUsed="0"/>
-    <w:lsdException w:name="Subtle Emphasis" w:semiHidden="0" w:uiPriority="19" w:unhideWhenUsed="0" w:qFormat="1"/>
-    <w:lsdException w:name="Intense Emphasis" w:semiHidden="0" w:uiPriority="21" w:unhideWhenUsed="0" w:qFormat="1"/>
-    <w:lsdException w:name="Subtle Reference" w:semiHidden="0" w:uiPriority="31" w:unhideWhenUsed="0" w:qFormat="1"/>
-    <w:lsdException w:name="Intense Reference" w:semiHidden="0" w:uiPriority="32" w:unhideWhenUsed="0" w:qFormat="1"/>
-    <w:lsdException w:name="Book Title" w:semiHidden="0" w:uiPriority="33" w:unhideWhenUsed="0" w:qFormat="1"/>
-    <w:lsdException w:name="Bibliography" w:uiPriority="37"/>
-    <w:lsdException w:name="TOC Heading" w:uiPriority="39" w:qFormat="1"/>
+  <w:latentStyles w:defLockedState="0" w:defUIPriority="99" w:defSemiHidden="0" w:defUnhideWhenUsed="0" w:defQFormat="0" w:count="375">
+    <w:lsdException w:name="Normal" w:uiPriority="0" w:qFormat="1"/>
+    <w:lsdException w:name="heading 1" w:uiPriority="9" w:qFormat="1"/>
+    <w:lsdException w:name="heading 2" w:semiHidden="1" w:uiPriority="9" w:unhideWhenUsed="1" w:qFormat="1"/>
+    <w:lsdException w:name="heading 3" w:semiHidden="1" w:uiPriority="9" w:unhideWhenUsed="1" w:qFormat="1"/>
+    <w:lsdException w:name="heading 4" w:semiHidden="1" w:uiPriority="9" w:unhideWhenUsed="1" w:qFormat="1"/>
+    <w:lsdException w:name="heading 5" w:semiHidden="1" w:uiPriority="9" w:unhideWhenUsed="1" w:qFormat="1"/>
+    <w:lsdException w:name="heading 6" w:semiHidden="1" w:uiPriority="9" w:unhideWhenUsed="1" w:qFormat="1"/>
+    <w:lsdException w:name="heading 7" w:semiHidden="1" w:uiPriority="9" w:unhideWhenUsed="1" w:qFormat="1"/>
+    <w:lsdException w:name="heading 8" w:semiHidden="1" w:uiPriority="9" w:unhideWhenUsed="1" w:qFormat="1"/>
+    <w:lsdException w:name="heading 9" w:semiHidden="1" w:uiPriority="9" w:unhideWhenUsed="1" w:qFormat="1"/>
+    <w:lsdException w:name="index 1" w:semiHidden="1" w:unhideWhenUsed="1"/>
+    <w:lsdException w:name="index 2" w:semiHidden="1" w:unhideWhenUsed="1"/>
+    <w:lsdException w:name="index 3" w:semiHidden="1" w:unhideWhenUsed="1"/>
+    <w:lsdException w:name="index 4" w:semiHidden="1" w:unhideWhenUsed="1"/>
+    <w:lsdException w:name="index 5" w:semiHidden="1" w:unhideWhenUsed="1"/>
+    <w:lsdException w:name="index 6" w:semiHidden="1" w:unhideWhenUsed="1"/>
+    <w:lsdException w:name="index 7" w:semiHidden="1" w:unhideWhenUsed="1"/>
+    <w:lsdException w:name="index 8" w:semiHidden="1" w:unhideWhenUsed="1"/>
+    <w:lsdException w:name="index 9" w:semiHidden="1" w:unhideWhenUsed="1"/>
+    <w:lsdException w:name="toc 1" w:semiHidden="1" w:uiPriority="39" w:unhideWhenUsed="1"/>
+    <w:lsdException w:name="toc 2" w:semiHidden="1" w:uiPriority="39" w:unhideWhenUsed="1"/>
+    <w:lsdException w:name="toc 3" w:semiHidden="1" w:uiPriority="39" w:unhideWhenUsed="1"/>
+    <w:lsdException w:name="toc 4" w:semiHidden="1" w:uiPriority="39" w:unhideWhenUsed="1"/>
+    <w:lsdException w:name="toc 5" w:semiHidden="1" w:uiPriority="39" w:unhideWhenUsed="1"/>
+    <w:lsdException w:name="toc 6" w:semiHidden="1" w:uiPriority="39" w:unhideWhenUsed="1"/>
+    <w:lsdException w:name="toc 7" w:semiHidden="1" w:uiPriority="39" w:unhideWhenUsed="1"/>
+    <w:lsdException w:name="toc 8" w:semiHidden="1" w:uiPriority="39" w:unhideWhenUsed="1"/>
+    <w:lsdException w:name="toc 9" w:semiHidden="1" w:uiPriority="39" w:unhideWhenUsed="1"/>
+    <w:lsdException w:name="Normal Indent" w:semiHidden="1" w:unhideWhenUsed="1"/>
+    <w:lsdException w:name="footnote text" w:semiHidden="1" w:unhideWhenUsed="1"/>
+    <w:lsdException w:name="annotation text" w:semiHidden="1" w:unhideWhenUsed="1"/>
+    <w:lsdException w:name="header" w:semiHidden="1" w:unhideWhenUsed="1"/>
+    <w:lsdException w:name="footer" w:semiHidden="1" w:unhideWhenUsed="1"/>
+    <w:lsdException w:name="index heading" w:semiHidden="1" w:unhideWhenUsed="1"/>
+    <w:lsdException w:name="caption" w:semiHidden="1" w:uiPriority="35" w:unhideWhenUsed="1" w:qFormat="1"/>
+    <w:lsdException w:name="table of figures" w:semiHidden="1" w:unhideWhenUsed="1"/>
+    <w:lsdException w:name="envelope address" w:semiHidden="1" w:unhideWhenUsed="1"/>
+    <w:lsdException w:name="envelope return" w:semiHidden="1" w:unhideWhenUsed="1"/>
+    <w:lsdException w:name="footnote reference" w:semiHidden="1" w:unhideWhenUsed="1"/>
+    <w:lsdException w:name="annotation reference" w:semiHidden="1" w:unhideWhenUsed="1"/>
+    <w:lsdException w:name="line number" w:semiHidden="1" w:unhideWhenUsed="1"/>
+    <w:lsdException w:name="page number" w:semiHidden="1" w:unhideWhenUsed="1"/>
+    <w:lsdException w:name="endnote reference" w:semiHidden="1" w:unhideWhenUsed="1"/>
+    <w:lsdException w:name="endnote text" w:semiHidden="1" w:unhideWhenUsed="1"/>
+    <w:lsdException w:name="table of authorities" w:semiHidden="1" w:unhideWhenUsed="1"/>
+    <w:lsdException w:name="macro" w:semiHidden="1" w:unhideWhenUsed="1"/>
+    <w:lsdException w:name="toa heading" w:semiHidden="1" w:unhideWhenUsed="1"/>
+    <w:lsdException w:name="List" w:semiHidden="1" w:unhideWhenUsed="1"/>
+    <w:lsdException w:name="List Bullet" w:semiHidden="1" w:unhideWhenUsed="1"/>
+    <w:lsdException w:name="List Number" w:semiHidden="1" w:unhideWhenUsed="1"/>
+    <w:lsdException w:name="List 2" w:semiHidden="1" w:unhideWhenUsed="1"/>
+    <w:lsdException w:name="List 3" w:semiHidden="1" w:unhideWhenUsed="1"/>
+    <w:lsdException w:name="List 4" w:semiHidden="1" w:unhideWhenUsed="1"/>
+    <w:lsdException w:name="List 5" w:semiHidden="1" w:unhideWhenUsed="1"/>
+    <w:lsdException w:name="List Bullet 2" w:semiHidden="1" w:unhideWhenUsed="1"/>
+    <w:lsdException w:name="List Bullet 3" w:semiHidden="1" w:unhideWhenUsed="1"/>
+    <w:lsdException w:name="List Bullet 4" w:semiHidden="1" w:unhideWhenUsed="1"/>
+    <w:lsdException w:name="List Bullet 5" w:semiHidden="1" w:unhideWhenUsed="1"/>
+    <w:lsdException w:name="List Number 2" w:semiHidden="1" w:unhideWhenUsed="1"/>
+    <w:lsdException w:name="List Number 3" w:semiHidden="1" w:unhideWhenUsed="1"/>
+    <w:lsdException w:name="List Number 4" w:semiHidden="1" w:unhideWhenUsed="1"/>
+    <w:lsdException w:name="List Number 5" w:semiHidden="1" w:unhideWhenUsed="1"/>
+    <w:lsdException w:name="Title" w:uiPriority="10" w:qFormat="1"/>
+    <w:lsdException w:name="Closing" w:semiHidden="1" w:unhideWhenUsed="1"/>
+    <w:lsdException w:name="Signature" w:semiHidden="1" w:unhideWhenUsed="1"/>
+    <w:lsdException w:name="Default Paragraph Font" w:semiHidden="1" w:uiPriority="1" w:unhideWhenUsed="1"/>
+    <w:lsdException w:name="Body Text" w:semiHidden="1" w:unhideWhenUsed="1"/>
+    <w:lsdException w:name="Body Text Indent" w:semiHidden="1" w:unhideWhenUsed="1"/>
+    <w:lsdException w:name="List Continue" w:semiHidden="1" w:unhideWhenUsed="1"/>
+    <w:lsdException w:name="List Continue 2" w:semiHidden="1" w:unhideWhenUsed="1"/>
+    <w:lsdException w:name="List Continue 3" w:semiHidden="1" w:unhideWhenUsed="1"/>
+    <w:lsdException w:name="List Continue 4" w:semiHidden="1" w:unhideWhenUsed="1"/>
+    <w:lsdException w:name="List Continue 5" w:semiHidden="1" w:unhideWhenUsed="1"/>
+    <w:lsdException w:name="Message Header" w:semiHidden="1" w:unhideWhenUsed="1"/>
+    <w:lsdException w:name="Subtitle" w:uiPriority="11" w:qFormat="1"/>
+    <w:lsdException w:name="Salutation" w:semiHidden="1" w:unhideWhenUsed="1"/>
+    <w:lsdException w:name="Date" w:semiHidden="1" w:unhideWhenUsed="1"/>
+    <w:lsdException w:name="Body Text First Indent" w:semiHidden="1" w:unhideWhenUsed="1"/>
+    <w:lsdException w:name="Body Text First Indent 2" w:semiHidden="1" w:unhideWhenUsed="1"/>
+    <w:lsdException w:name="Note Heading" w:semiHidden="1" w:unhideWhenUsed="1"/>
+    <w:lsdException w:name="Body Text 2" w:semiHidden="1" w:unhideWhenUsed="1"/>
+    <w:lsdException w:name="Body Text 3" w:semiHidden="1" w:unhideWhenUsed="1"/>
+    <w:lsdException w:name="Body Text Indent 2" w:semiHidden="1" w:unhideWhenUsed="1"/>
+    <w:lsdException w:name="Body Text Indent 3" w:semiHidden="1" w:unhideWhenUsed="1"/>
+    <w:lsdException w:name="Block Text" w:semiHidden="1" w:unhideWhenUsed="1"/>
+    <w:lsdException w:name="Hyperlink" w:semiHidden="1" w:unhideWhenUsed="1"/>
+    <w:lsdException w:name="FollowedHyperlink" w:semiHidden="1" w:unhideWhenUsed="1"/>
+    <w:lsdException w:name="Strong" w:uiPriority="22" w:qFormat="1"/>
+    <w:lsdException w:name="Emphasis" w:uiPriority="20" w:qFormat="1"/>
+    <w:lsdException w:name="Document Map" w:semiHidden="1" w:unhideWhenUsed="1"/>
+    <w:lsdException w:name="Plain Text" w:semiHidden="1" w:unhideWhenUsed="1"/>
+    <w:lsdException w:name="E-mail Signature" w:semiHidden="1" w:unhideWhenUsed="1"/>
+    <w:lsdException w:name="HTML Top of Form" w:semiHidden="1" w:unhideWhenUsed="1"/>
+    <w:lsdException w:name="HTML Bottom of Form" w:semiHidden="1" w:unhideWhenUsed="1"/>
+    <w:lsdException w:name="Normal (Web)" w:semiHidden="1" w:unhideWhenUsed="1"/>
+    <w:lsdException w:name="HTML Acronym" w:semiHidden="1" w:unhideWhenUsed="1"/>
+    <w:lsdException w:name="HTML Address" w:semiHidden="1" w:unhideWhenUsed="1"/>
+    <w:lsdException w:name="HTML Cite" w:semiHidden="1" w:unhideWhenUsed="1"/>
+    <w:lsdException w:name="HTML Code" w:semiHidden="1" w:unhideWhenUsed="1"/>
+    <w:lsdException w:name="HTML Definition" w:semiHidden="1" w:unhideWhenUsed="1"/>
+    <w:lsdException w:name="HTML Keyboard" w:semiHidden="1" w:unhideWhenUsed="1"/>
+    <w:lsdException w:name="HTML Preformatted" w:semiHidden="1" w:unhideWhenUsed="1"/>
+    <w:lsdException w:name="HTML Sample" w:semiHidden="1" w:unhideWhenUsed="1"/>
+    <w:lsdException w:name="HTML Typewriter" w:semiHidden="1" w:unhideWhenUsed="1"/>
+    <w:lsdException w:name="HTML Variable" w:semiHidden="1" w:unhideWhenUsed="1"/>
+    <w:lsdException w:name="Normal Table" w:semiHidden="1" w:unhideWhenUsed="1"/>
+    <w:lsdException w:name="annotation subject" w:semiHidden="1" w:unhideWhenUsed="1"/>
+    <w:lsdException w:name="No List" w:semiHidden="1" w:unhideWhenUsed="1"/>
+    <w:lsdException w:name="Outline List 1" w:semiHidden="1" w:unhideWhenUsed="1"/>
+    <w:lsdException w:name="Outline List 2" w:semiHidden="1" w:unhideWhenUsed="1"/>
+    <w:lsdException w:name="Outline List 3" w:semiHidden="1" w:unhideWhenUsed="1"/>
+    <w:lsdException w:name="Table Simple 1" w:semiHidden="1" w:unhideWhenUsed="1"/>
+    <w:lsdException w:name="Table Simple 2" w:semiHidden="1" w:unhideWhenUsed="1"/>
+    <w:lsdException w:name="Table Simple 3" w:semiHidden="1" w:unhideWhenUsed="1"/>
+    <w:lsdException w:name="Table Classic 1" w:semiHidden="1" w:unhideWhenUsed="1"/>
+    <w:lsdException w:name="Table Classic 2" w:semiHidden="1" w:unhideWhenUsed="1"/>
+    <w:lsdException w:name="Table Classic 3" w:semiHidden="1" w:unhideWhenUsed="1"/>
+    <w:lsdException w:name="Table Classic 4" w:semiHidden="1" w:unhideWhenUsed="1"/>
+    <w:lsdException w:name="Table Colorful 1" w:semiHidden="1" w:unhideWhenUsed="1"/>
+    <w:lsdException w:name="Table Colorful 2" w:semiHidden="1" w:unhideWhenUsed="1"/>
+    <w:lsdException w:name="Table Colorful 3" w:semiHidden="1" w:unhideWhenUsed="1"/>
+    <w:lsdException w:name="Table Columns 1" w:semiHidden="1" w:unhideWhenUsed="1"/>
+    <w:lsdException w:name="Table Columns 2" w:semiHidden="1" w:unhideWhenUsed="1"/>
+    <w:lsdException w:name="Table Columns 3" w:semiHidden="1" w:unhideWhenUsed="1"/>
+    <w:lsdException w:name="Table Columns 4" w:semiHidden="1" w:unhideWhenUsed="1"/>
+    <w:lsdException w:name="Table Columns 5" w:semiHidden="1" w:unhideWhenUsed="1"/>
+    <w:lsdException w:name="Table Grid 1" w:semiHidden="1" w:unhideWhenUsed="1"/>
+    <w:lsdException w:name="Table Grid 2" w:semiHidden="1" w:unhideWhenUsed="1"/>
+    <w:lsdException w:name="Table Grid 3" w:semiHidden="1" w:unhideWhenUsed="1"/>
+    <w:lsdException w:name="Table Grid 4" w:semiHidden="1" w:unhideWhenUsed="1"/>
+    <w:lsdException w:name="Table Grid 5" w:semiHidden="1" w:unhideWhenUsed="1"/>
+    <w:lsdException w:name="Table Grid 6" w:semiHidden="1" w:unhideWhenUsed="1"/>
+    <w:lsdException w:name="Table Grid 7" w:semiHidden="1" w:unhideWhenUsed="1"/>
+    <w:lsdException w:name="Table Grid 8" w:semiHidden="1" w:unhideWhenUsed="1"/>
+    <w:lsdException w:name="Table List 1" w:semiHidden="1" w:unhideWhenUsed="1"/>
+    <w:lsdException w:name="Table List 2" w:semiHidden="1" w:unhideWhenUsed="1"/>
+    <w:lsdException w:name="Table List 3" w:semiHidden="1" w:unhideWhenUsed="1"/>
+    <w:lsdException w:name="Table List 4" w:semiHidden="1" w:unhideWhenUsed="1"/>
+    <w:lsdException w:name="Table List 5" w:semiHidden="1" w:unhideWhenUsed="1"/>
+    <w:lsdException w:name="Table List 6" w:semiHidden="1" w:unhideWhenUsed="1"/>
+    <w:lsdException w:name="Table List 7" w:semiHidden="1" w:unhideWhenUsed="1"/>
+    <w:lsdException w:name="Table List 8" w:semiHidden="1" w:unhideWhenUsed="1"/>
+    <w:lsdException w:name="Table 3D effects 1" w:semiHidden="1" w:unhideWhenUsed="1"/>
+    <w:lsdException w:name="Table 3D effects 2" w:semiHidden="1" w:unhideWhenUsed="1"/>
+    <w:lsdException w:name="Table 3D effects 3" w:semiHidden="1" w:unhideWhenUsed="1"/>
+    <w:lsdException w:name="Table Contemporary" w:semiHidden="1" w:unhideWhenUsed="1"/>
+    <w:lsdException w:name="Table Elegant" w:semiHidden="1" w:unhideWhenUsed="1"/>
+    <w:lsdException w:name="Table Professional" w:semiHidden="1" w:unhideWhenUsed="1"/>
+    <w:lsdException w:name="Table Subtle 1" w:semiHidden="1" w:unhideWhenUsed="1"/>
+    <w:lsdException w:name="Table Subtle 2" w:semiHidden="1" w:unhideWhenUsed="1"/>
+    <w:lsdException w:name="Table Web 1" w:semiHidden="1" w:unhideWhenUsed="1"/>
+    <w:lsdException w:name="Table Web 2" w:semiHidden="1" w:unhideWhenUsed="1"/>
+    <w:lsdException w:name="Table Web 3" w:semiHidden="1" w:unhideWhenUsed="1"/>
+    <w:lsdException w:name="Balloon Text" w:semiHidden="1" w:unhideWhenUsed="1"/>
+    <w:lsdException w:name="Table Grid" w:semiHidden="1" w:uiPriority="59" w:unhideWhenUsed="1"/>
+    <w:lsdException w:name="Table Theme" w:semiHidden="1" w:unhideWhenUsed="1"/>
+    <w:lsdException w:name="Placeholder Text" w:semiHidden="1"/>
+    <w:lsdException w:name="No Spacing" w:uiPriority="1" w:qFormat="1"/>
+    <w:lsdException w:name="Light Shading" w:uiPriority="60"/>
+    <w:lsdException w:name="Light List" w:uiPriority="61"/>
+    <w:lsdException w:name="Light Grid" w:uiPriority="62"/>
+    <w:lsdException w:name="Medium Shading 1" w:uiPriority="63"/>
+    <w:lsdException w:name="Medium Shading 2" w:uiPriority="64"/>
+    <w:lsdException w:name="Medium List 1" w:uiPriority="65"/>
+    <w:lsdException w:name="Medium List 2" w:uiPriority="66"/>
+    <w:lsdException w:name="Medium Grid 1" w:uiPriority="67"/>
+    <w:lsdException w:name="Medium Grid 2" w:uiPriority="68"/>
+    <w:lsdException w:name="Medium Grid 3" w:uiPriority="69"/>
+    <w:lsdException w:name="Dark List" w:uiPriority="70"/>
+    <w:lsdException w:name="Colorful Shading" w:uiPriority="71"/>
+    <w:lsdException w:name="Colorful List" w:uiPriority="72"/>
+    <w:lsdException w:name="Colorful Grid" w:uiPriority="73"/>
+    <w:lsdException w:name="Light Shading Accent 1" w:uiPriority="60"/>
+    <w:lsdException w:name="Light List Accent 1" w:uiPriority="61"/>
+    <w:lsdException w:name="Light Grid Accent 1" w:uiPriority="62"/>
+    <w:lsdException w:name="Medium Shading 1 Accent 1" w:uiPriority="63"/>
+    <w:lsdException w:name="Medium Shading 2 Accent 1" w:uiPriority="64"/>
+    <w:lsdException w:name="Medium List 1 Accent 1" w:uiPriority="65"/>
+    <w:lsdException w:name="Revision" w:semiHidden="1"/>
+    <w:lsdException w:name="List Paragraph" w:uiPriority="34" w:qFormat="1"/>
+    <w:lsdException w:name="Quote" w:uiPriority="29" w:qFormat="1"/>
+    <w:lsdException w:name="Intense Quote" w:uiPriority="30" w:qFormat="1"/>
+    <w:lsdException w:name="Medium List 2 Accent 1" w:uiPriority="66"/>
+    <w:lsdException w:name="Medium Grid 1 Accent 1" w:uiPriority="67"/>
+    <w:lsdException w:name="Medium Grid 2 Accent 1" w:uiPriority="68"/>
+    <w:lsdException w:name="Medium Grid 3 Accent 1" w:uiPriority="69"/>
+    <w:lsdException w:name="Dark List Accent 1" w:uiPriority="70"/>
+    <w:lsdException w:name="Colorful Shading Accent 1" w:uiPriority="71"/>
+    <w:lsdException w:name="Colorful List Accent 1" w:uiPriority="72"/>
+    <w:lsdException w:name="Colorful Grid Accent 1" w:uiPriority="73"/>
+    <w:lsdException w:name="Light Shading Accent 2" w:uiPriority="60"/>
+    <w:lsdException w:name="Light List Accent 2" w:uiPriority="61"/>
+    <w:lsdException w:name="Light Grid Accent 2" w:uiPriority="62"/>
+    <w:lsdException w:name="Medium Shading 1 Accent 2" w:uiPriority="63"/>
+    <w:lsdException w:name="Medium Shading 2 Accent 2" w:uiPriority="64"/>
+    <w:lsdException w:name="Medium List 1 Accent 2" w:uiPriority="65"/>
+    <w:lsdException w:name="Medium List 2 Accent 2" w:uiPriority="66"/>
+    <w:lsdException w:name="Medium Grid 1 Accent 2" w:uiPriority="67"/>
+    <w:lsdException w:name="Medium Grid 2 Accent 2" w:uiPriority="68"/>
+    <w:lsdException w:name="Medium Grid 3 Accent 2" w:uiPriority="69"/>
+    <w:lsdException w:name="Dark List Accent 2" w:uiPriority="70"/>
+    <w:lsdException w:name="Colorful Shading Accent 2" w:uiPriority="71"/>
+    <w:lsdException w:name="Colorful List Accent 2" w:uiPriority="72"/>
+    <w:lsdException w:name="Colorful Grid Accent 2" w:uiPriority="73"/>
+    <w:lsdException w:name="Light Shading Accent 3" w:uiPriority="60"/>
+    <w:lsdException w:name="Light List Accent 3" w:uiPriority="61"/>
+    <w:lsdException w:name="Light Grid Accent 3" w:uiPriority="62"/>
+    <w:lsdException w:name="Medium Shading 1 Accent 3" w:uiPriority="63"/>
+    <w:lsdException w:name="Medium Shading 2 Accent 3" w:uiPriority="64"/>
+    <w:lsdException w:name="Medium List 1 Accent 3" w:uiPriority="65"/>
+    <w:lsdException w:name="Medium List 2 Accent 3" w:uiPriority="66"/>
+    <w:lsdException w:name="Medium Grid 1 Accent 3" w:uiPriority="67"/>
+    <w:lsdException w:name="Medium Grid 2 Accent 3" w:uiPriority="68"/>
+    <w:lsdException w:name="Medium Grid 3 Accent 3" w:uiPriority="69"/>
+    <w:lsdException w:name="Dark List Accent 3" w:uiPriority="70"/>
+    <w:lsdException w:name="Colorful Shading Accent 3" w:uiPriority="71"/>
+    <w:lsdException w:name="Colorful List Accent 3" w:uiPriority="72"/>
+    <w:lsdException w:name="Colorful Grid Accent 3" w:uiPriority="73"/>
+    <w:lsdException w:name="Light Shading Accent 4" w:uiPriority="60"/>
+    <w:lsdException w:name="Light List Accent 4" w:uiPriority="61"/>
+    <w:lsdException w:name="Light Grid Accent 4" w:uiPriority="62"/>
+    <w:lsdException w:name="Medium Shading 1 Accent 4" w:uiPriority="63"/>
+    <w:lsdException w:name="Medium Shading 2 Accent 4" w:uiPriority="64"/>
+    <w:lsdException w:name="Medium List 1 Accent 4" w:uiPriority="65"/>
+    <w:lsdException w:name="Medium List 2 Accent 4" w:uiPriority="66"/>
+    <w:lsdException w:name="Medium Grid 1 Accent 4" w:uiPriority="67"/>
+    <w:lsdException w:name="Medium Grid 2 Accent 4" w:uiPriority="68"/>
+    <w:lsdException w:name="Medium Grid 3 Accent 4" w:uiPriority="69"/>
+    <w:lsdException w:name="Dark List Accent 4" w:uiPriority="70"/>
+    <w:lsdException w:name="Colorful Shading Accent 4" w:uiPriority="71"/>
+    <w:lsdException w:name="Colorful List Accent 4" w:uiPriority="72"/>
+    <w:lsdException w:name="Colorful Grid Accent 4" w:uiPriority="73"/>
+    <w:lsdException w:name="Light Shading Accent 5" w:uiPriority="60"/>
+    <w:lsdException w:name="Light List Accent 5" w:uiPriority="61"/>
+    <w:lsdException w:name="Light Grid Accent 5" w:uiPriority="62"/>
+    <w:lsdException w:name="Medium Shading 1 Accent 5" w:uiPriority="63"/>
+    <w:lsdException w:name="Medium Shading 2 Accent 5" w:uiPriority="64"/>
+    <w:lsdException w:name="Medium List 1 Accent 5" w:uiPriority="65"/>
+    <w:lsdException w:name="Medium List 2 Accent 5" w:uiPriority="66"/>
+    <w:lsdException w:name="Medium Grid 1 Accent 5" w:uiPriority="67"/>
+    <w:lsdException w:name="Medium Grid 2 Accent 5" w:uiPriority="68"/>
+    <w:lsdException w:name="Medium Grid 3 Accent 5" w:uiPriority="69"/>
+    <w:lsdException w:name="Dark List Accent 5" w:uiPriority="70"/>
+    <w:lsdException w:name="Colorful Shading Accent 5" w:uiPriority="71"/>
+    <w:lsdException w:name="Colorful List Accent 5" w:uiPriority="72"/>
+    <w:lsdException w:name="Colorful Grid Accent 5" w:uiPriority="73"/>
+    <w:lsdException w:name="Light Shading Accent 6" w:uiPriority="60"/>
+    <w:lsdException w:name="Light List Accent 6" w:uiPriority="61"/>
+    <w:lsdException w:name="Light Grid Accent 6" w:uiPriority="62"/>
+    <w:lsdException w:name="Medium Shading 1 Accent 6" w:uiPriority="63"/>
+    <w:lsdException w:name="Medium Shading 2 Accent 6" w:uiPriority="64"/>
+    <w:lsdException w:name="Medium List 1 Accent 6" w:uiPriority="65"/>
+    <w:lsdException w:name="Medium List 2 Accent 6" w:uiPriority="66"/>
+    <w:lsdException w:name="Medium Grid 1 Accent 6" w:uiPriority="67"/>
+    <w:lsdException w:name="Medium Grid 2 Accent 6" w:uiPriority="68"/>
+    <w:lsdException w:name="Medium Grid 3 Accent 6" w:uiPriority="69"/>
+    <w:lsdException w:name="Dark List Accent 6" w:uiPriority="70"/>
+    <w:lsdException w:name="Colorful Shading Accent 6" w:uiPriority="71"/>
+    <w:lsdException w:name="Colorful List Accent 6" w:uiPriority="72"/>
+    <w:lsdException w:name="Colorful Grid Accent 6" w:uiPriority="73"/>
+    <w:lsdException w:name="Subtle Emphasis" w:uiPriority="19" w:qFormat="1"/>
+    <w:lsdException w:name="Intense Emphasis" w:uiPriority="21" w:qFormat="1"/>
+    <w:lsdException w:name="Subtle Reference" w:uiPriority="31" w:qFormat="1"/>
+    <w:lsdException w:name="Intense Reference" w:uiPriority="32" w:qFormat="1"/>
+    <w:lsdException w:name="Book Title" w:uiPriority="33" w:qFormat="1"/>
+    <w:lsdException w:name="Bibliography" w:semiHidden="1" w:uiPriority="37" w:unhideWhenUsed="1"/>
+    <w:lsdException w:name="TOC Heading" w:semiHidden="1" w:uiPriority="39" w:unhideWhenUsed="1" w:qFormat="1"/>
+    <w:lsdException w:name="Plain Table 1" w:uiPriority="41"/>
+    <w:lsdException w:name="Plain Table 2" w:uiPriority="42"/>
+    <w:lsdException w:name="Plain Table 3" w:uiPriority="43"/>
+    <w:lsdException w:name="Plain Table 4" w:uiPriority="44"/>
+    <w:lsdException w:name="Plain Table 5" w:uiPriority="45"/>
+    <w:lsdException w:name="Grid Table Light" w:uiPriority="40"/>
+    <w:lsdException w:name="Grid Table 1 Light" w:uiPriority="46"/>
+    <w:lsdException w:name="Grid Table 2" w:uiPriority="47"/>
+    <w:lsdException w:name="Grid Table 3" w:uiPriority="48"/>
+    <w:lsdException w:name="Grid Table 4" w:uiPriority="49"/>
+    <w:lsdException w:name="Grid Table 5 Dark" w:uiPriority="50"/>
+    <w:lsdException w:name="Grid Table 6 Colorful" w:uiPriority="51"/>
+    <w:lsdException w:name="Grid Table 7 Colorful" w:uiPriority="52"/>
+    <w:lsdException w:name="Grid Table 1 Light Accent 1" w:uiPriority="46"/>
+    <w:lsdException w:name="Grid Table 2 Accent 1" w:uiPriority="47"/>
+    <w:lsdException w:name="Grid Table 3 Accent 1" w:uiPriority="48"/>
+    <w:lsdException w:name="Grid Table 4 Accent 1" w:uiPriority="49"/>
+    <w:lsdException w:name="Grid Table 5 Dark Accent 1" w:uiPriority="50"/>
+    <w:lsdException w:name="Grid Table 6 Colorful Accent 1" w:uiPriority="51"/>
+    <w:lsdException w:name="Grid Table 7 Colorful Accent 1" w:uiPriority="52"/>
+    <w:lsdException w:name="Grid Table 1 Light Accent 2" w:uiPriority="46"/>
+    <w:lsdException w:name="Grid Table 2 Accent 2" w:uiPriority="47"/>
+    <w:lsdException w:name="Grid Table 3 Accent 2" w:uiPriority="48"/>
+    <w:lsdException w:name="Grid Table 4 Accent 2" w:uiPriority="49"/>
+    <w:lsdException w:name="Grid Table 5 Dark Accent 2" w:uiPriority="50"/>
+    <w:lsdException w:name="Grid Table 6 Colorful Accent 2" w:uiPriority="51"/>
+    <w:lsdException w:name="Grid Table 7 Colorful Accent 2" w:uiPriority="52"/>
+    <w:lsdException w:name="Grid Table 1 Light Accent 3" w:uiPriority="46"/>
+    <w:lsdException w:name="Grid Table 2 Accent 3" w:uiPriority="47"/>
+    <w:lsdException w:name="Grid Table 3 Accent 3" w:uiPriority="48"/>
+    <w:lsdException w:name="Grid Table 4 Accent 3" w:uiPriority="49"/>
+    <w:lsdException w:name="Grid Table 5 Dark Accent 3" w:uiPriority="50"/>
+    <w:lsdException w:name="Grid Table 6 Colorful Accent 3" w:uiPriority="51"/>
+    <w:lsdException w:name="Grid Table 7 Colorful Accent 3" w:uiPriority="52"/>
+    <w:lsdException w:name="Grid Table 1 Light Accent 4" w:uiPriority="46"/>
+    <w:lsdException w:name="Grid Table 2 Accent 4" w:uiPriority="47"/>
+    <w:lsdException w:name="Grid Table 3 Accent 4" w:uiPriority="48"/>
+    <w:lsdException w:name="Grid Table 4 Accent 4" w:uiPriority="49"/>
+    <w:lsdException w:name="Grid Table 5 Dark Accent 4" w:uiPriority="50"/>
+    <w:lsdException w:name="Grid Table 6 Colorful Accent 4" w:uiPriority="51"/>
+    <w:lsdException w:name="Grid Table 7 Colorful Accent 4" w:uiPriority="52"/>
+    <w:lsdException w:name="Grid Table 1 Light Accent 5" w:uiPriority="46"/>
+    <w:lsdException w:name="Grid Table 2 Accent 5" w:uiPriority="47"/>
+    <w:lsdException w:name="Grid Table 3 Accent 5" w:uiPriority="48"/>
+    <w:lsdException w:name="Grid Table 4 Accent 5" w:uiPriority="49"/>
+    <w:lsdException w:name="Grid Table 5 Dark Accent 5" w:uiPriority="50"/>
+    <w:lsdException w:name="Grid Table 6 Colorful Accent 5" w:uiPriority="51"/>
+    <w:lsdException w:name="Grid Table 7 Colorful Accent 5" w:uiPriority="52"/>
+    <w:lsdException w:name="Grid Table 1 Light Accent 6" w:uiPriority="46"/>
+    <w:lsdException w:name="Grid Table 2 Accent 6" w:uiPriority="47"/>
+    <w:lsdException w:name="Grid Table 3 Accent 6" w:uiPriority="48"/>
+    <w:lsdException w:name="Grid Table 4 Accent 6" w:uiPriority="49"/>
+    <w:lsdException w:name="Grid Table 5 Dark Accent 6" w:uiPriority="50"/>
+    <w:lsdException w:name="Grid Table 6 Colorful Accent 6" w:uiPriority="51"/>
+    <w:lsdException w:name="Grid Table 7 Colorful Accent 6" w:uiPriority="52"/>
+    <w:lsdException w:name="List Table 1 Light" w:uiPriority="46"/>
+    <w:lsdException w:name="List Table 2" w:uiPriority="47"/>
+    <w:lsdException w:name="List Table 3" w:uiPriority="48"/>
+    <w:lsdException w:name="List Table 4" w:uiPriority="49"/>
+    <w:lsdException w:name="List Table 5 Dark" w:uiPriority="50"/>
+    <w:lsdException w:name="List Table 6 Colorful" w:uiPriority="51"/>
+    <w:lsdException w:name="List Table 7 Colorful" w:uiPriority="52"/>
+    <w:lsdException w:name="List Table 1 Light Accent 1" w:uiPriority="46"/>
+    <w:lsdException w:name="List Table 2 Accent 1" w:uiPriority="47"/>
+    <w:lsdException w:name="List Table 3 Accent 1" w:uiPriority="48"/>
+    <w:lsdException w:name="List Table 4 Accent 1" w:uiPriority="49"/>
+    <w:lsdException w:name="List Table 5 Dark Accent 1" w:uiPriority="50"/>
+    <w:lsdException w:name="List Table 6 Colorful Accent 1" w:uiPriority="51"/>
+    <w:lsdException w:name="List Table 7 Colorful Accent 1" w:uiPriority="52"/>
+    <w:lsdException w:name="List Table 1 Light Accent 2" w:uiPriority="46"/>
+    <w:lsdException w:name="List Table 2 Accent 2" w:uiPriority="47"/>
+    <w:lsdException w:name="List Table 3 Accent 2" w:uiPriority="48"/>
+    <w:lsdException w:name="List Table 4 Accent 2" w:uiPriority="49"/>
+    <w:lsdException w:name="List Table 5 Dark Accent 2" w:uiPriority="50"/>
+    <w:lsdException w:name="List Table 6 Colorful Accent 2" w:uiPriority="51"/>
+    <w:lsdException w:name="List Table 7 Colorful Accent 2" w:uiPriority="52"/>
+    <w:lsdException w:name="List Table 1 Light Accent 3" w:uiPriority="46"/>
+    <w:lsdException w:name="List Table 2 Accent 3" w:uiPriority="47"/>
+    <w:lsdException w:name="List Table 3 Accent 3" w:uiPriority="48"/>
+    <w:lsdException w:name="List Table 4 Accent 3" w:uiPriority="49"/>
+    <w:lsdException w:name="List Table 5 Dark Accent 3" w:uiPriority="50"/>
+    <w:lsdException w:name="List Table 6 Colorful Accent 3" w:uiPriority="51"/>
+    <w:lsdException w:name="List Table 7 Colorful Accent 3" w:uiPriority="52"/>
+    <w:lsdException w:name="List Table 1 Light Accent 4" w:uiPriority="46"/>
+    <w:lsdException w:name="List Table 2 Accent 4" w:uiPriority="47"/>
+    <w:lsdException w:name="List Table 3 Accent 4" w:uiPriority="48"/>
+    <w:lsdException w:name="List Table 4 Accent 4" w:uiPriority="49"/>
+    <w:lsdException w:name="List Table 5 Dark Accent 4" w:uiPriority="50"/>
+    <w:lsdException w:name="List Table 6 Colorful Accent 4" w:uiPriority="51"/>
+    <w:lsdException w:name="List Table 7 Colorful Accent 4" w:uiPriority="52"/>
+    <w:lsdException w:name="List Table 1 Light Accent 5" w:uiPriority="46"/>
+    <w:lsdException w:name="List Table 2 Accent 5" w:uiPriority="47"/>
+    <w:lsdException w:name="List Table 3 Accent 5" w:uiPriority="48"/>
+    <w:lsdException w:name="List Table 4 Accent 5" w:uiPriority="49"/>
+    <w:lsdException w:name="List Table 5 Dark Accent 5" w:uiPriority="50"/>
+    <w:lsdException w:name="List Table 6 Colorful Accent 5" w:uiPriority="51"/>
+    <w:lsdException w:name="List Table 7 Colorful Accent 5" w:uiPriority="52"/>
+    <w:lsdException w:name="List Table 1 Light Accent 6" w:uiPriority="46"/>
+    <w:lsdException w:name="List Table 2 Accent 6" w:uiPriority="47"/>
+    <w:lsdException w:name="List Table 3 Accent 6" w:uiPriority="48"/>
+    <w:lsdException w:name="List Table 4 Accent 6" w:uiPriority="49"/>
+    <w:lsdException w:name="List Table 5 Dark Accent 6" w:uiPriority="50"/>
+    <w:lsdException w:name="List Table 6 Colorful Accent 6" w:uiPriority="51"/>
+    <w:lsdException w:name="List Table 7 Colorful Accent 6" w:uiPriority="52"/>
+    <w:lsdException w:name="Mention" w:semiHidden="1" w:unhideWhenUsed="1"/>
+    <w:lsdException w:name="Smart Hyperlink" w:semiHidden="1" w:unhideWhenUsed="1"/>
+    <w:lsdException w:name="Hashtag" w:semiHidden="1" w:unhideWhenUsed="1"/>
+    <w:lsdException w:name="Unresolved Mention" w:semiHidden="1" w:unhideWhenUsed="1"/>
   </w:latentStyles>
   <w:style w:type="paragraph" w:default="1" w:styleId="Normal">
     <w:name w:val="Normal"/>
@@ -11515,7 +11744,6 @@
       <w:spacing w:after="0" w:line="240" w:lineRule="auto"/>
     </w:pPr>
     <w:tblPr>
-      <w:tblInd w:w="0" w:type="dxa"/>
       <w:tblBorders>
         <w:top w:val="single" w:sz="4" w:space="0" w:color="auto"/>
         <w:left w:val="single" w:sz="4" w:space="0" w:color="auto"/>
@@ -11524,415 +11752,6 @@
         <w:insideH w:val="single" w:sz="4" w:space="0" w:color="auto"/>
         <w:insideV w:val="single" w:sz="4" w:space="0" w:color="auto"/>
       </w:tblBorders>
-      <w:tblCellMar>
-        <w:top w:w="0" w:type="dxa"/>
-        <w:left w:w="108" w:type="dxa"/>
-        <w:bottom w:w="0" w:type="dxa"/>
-        <w:right w:w="108" w:type="dxa"/>
-      </w:tblCellMar>
-    </w:tblPr>
-  </w:style>
-  <w:style w:type="character" w:customStyle="1" w:styleId="Heading3Char">
-    <w:name w:val="Heading 3 Char"/>
-    <w:basedOn w:val="DefaultParagraphFont"/>
-    <w:link w:val="Heading3"/>
-    <w:uiPriority w:val="9"/>
-    <w:rsid w:val="00DE4A03"/>
-    <w:rPr>
-      <w:rFonts w:asciiTheme="majorHAnsi" w:eastAsiaTheme="majorEastAsia" w:hAnsiTheme="majorHAnsi" w:cstheme="majorBidi"/>
-      <w:b/>
-      <w:bCs/>
-      <w:color w:val="4F81BD" w:themeColor="accent1"/>
-    </w:rPr>
-  </w:style>
-</w:styles>
-</file>
-
-<file path=word/stylesWithEffects.xml><?xml version="1.0" encoding="utf-8"?>
-<w:styles xmlns:wpc="http://schemas.microsoft.com/office/word/2010/wordprocessingCanvas" xmlns:mc="http://schemas.openxmlformats.org/markup-compatibility/2006" xmlns:o="urn:schemas-microsoft-com:office:office" xmlns:r="http://schemas.openxmlformats.org/officeDocument/2006/relationships" xmlns:m="http://schemas.openxmlformats.org/officeDocument/2006/math" xmlns:v="urn:schemas-microsoft-com:vml" xmlns:wp14="http://schemas.microsoft.com/office/word/2010/wordprocessingDrawing" xmlns:wp="http://schemas.openxmlformats.org/drawingml/2006/wordprocessingDrawing" xmlns:w10="urn:schemas-microsoft-com:office:word" xmlns:w="http://schemas.openxmlformats.org/wordprocessingml/2006/main" xmlns:w14="http://schemas.microsoft.com/office/word/2010/wordml" xmlns:wpg="http://schemas.microsoft.com/office/word/2010/wordprocessingGroup" xmlns:wpi="http://schemas.microsoft.com/office/word/2010/wordprocessingInk" xmlns:wne="http://schemas.microsoft.com/office/word/2006/wordml" xmlns:wps="http://schemas.microsoft.com/office/word/2010/wordprocessingShape" mc:Ignorable="w14 wp14">
-  <w:docDefaults>
-    <w:rPrDefault>
-      <w:rPr>
-        <w:rFonts w:asciiTheme="minorHAnsi" w:eastAsiaTheme="minorHAnsi" w:hAnsiTheme="minorHAnsi" w:cstheme="minorBidi"/>
-        <w:sz w:val="22"/>
-        <w:szCs w:val="22"/>
-        <w:lang w:val="en-US" w:eastAsia="en-US" w:bidi="ar-SA"/>
-      </w:rPr>
-    </w:rPrDefault>
-    <w:pPrDefault>
-      <w:pPr>
-        <w:spacing w:after="200" w:line="276" w:lineRule="auto"/>
-      </w:pPr>
-    </w:pPrDefault>
-  </w:docDefaults>
-  <w:latentStyles w:defLockedState="0" w:defUIPriority="99" w:defSemiHidden="1" w:defUnhideWhenUsed="1" w:defQFormat="0" w:count="267">
-    <w:lsdException w:name="Normal" w:semiHidden="0" w:uiPriority="0" w:unhideWhenUsed="0" w:qFormat="1"/>
-    <w:lsdException w:name="heading 1" w:semiHidden="0" w:uiPriority="9" w:unhideWhenUsed="0" w:qFormat="1"/>
-    <w:lsdException w:name="heading 2" w:uiPriority="9" w:qFormat="1"/>
-    <w:lsdException w:name="heading 3" w:uiPriority="9" w:qFormat="1"/>
-    <w:lsdException w:name="heading 4" w:uiPriority="9" w:qFormat="1"/>
-    <w:lsdException w:name="heading 5" w:uiPriority="9" w:qFormat="1"/>
-    <w:lsdException w:name="heading 6" w:uiPriority="9" w:qFormat="1"/>
-    <w:lsdException w:name="heading 7" w:uiPriority="9" w:qFormat="1"/>
-    <w:lsdException w:name="heading 8" w:uiPriority="9" w:qFormat="1"/>
-    <w:lsdException w:name="heading 9" w:uiPriority="9" w:qFormat="1"/>
-    <w:lsdException w:name="toc 1" w:uiPriority="39"/>
-    <w:lsdException w:name="toc 2" w:uiPriority="39"/>
-    <w:lsdException w:name="toc 3" w:uiPriority="39"/>
-    <w:lsdException w:name="toc 4" w:uiPriority="39"/>
-    <w:lsdException w:name="toc 5" w:uiPriority="39"/>
-    <w:lsdException w:name="toc 6" w:uiPriority="39"/>
-    <w:lsdException w:name="toc 7" w:uiPriority="39"/>
-    <w:lsdException w:name="toc 8" w:uiPriority="39"/>
-    <w:lsdException w:name="toc 9" w:uiPriority="39"/>
-    <w:lsdException w:name="caption" w:uiPriority="35" w:qFormat="1"/>
-    <w:lsdException w:name="Title" w:semiHidden="0" w:uiPriority="10" w:unhideWhenUsed="0" w:qFormat="1"/>
-    <w:lsdException w:name="Default Paragraph Font" w:uiPriority="1"/>
-    <w:lsdException w:name="Subtitle" w:semiHidden="0" w:uiPriority="11" w:unhideWhenUsed="0" w:qFormat="1"/>
-    <w:lsdException w:name="Strong" w:semiHidden="0" w:uiPriority="22" w:unhideWhenUsed="0" w:qFormat="1"/>
-    <w:lsdException w:name="Emphasis" w:semiHidden="0" w:uiPriority="20" w:unhideWhenUsed="0" w:qFormat="1"/>
-    <w:lsdException w:name="Table Grid" w:semiHidden="0" w:uiPriority="59" w:unhideWhenUsed="0"/>
-    <w:lsdException w:name="Placeholder Text" w:unhideWhenUsed="0"/>
-    <w:lsdException w:name="No Spacing" w:semiHidden="0" w:uiPriority="1" w:unhideWhenUsed="0" w:qFormat="1"/>
-    <w:lsdException w:name="Light Shading" w:semiHidden="0" w:uiPriority="60" w:unhideWhenUsed="0"/>
-    <w:lsdException w:name="Light List" w:semiHidden="0" w:uiPriority="61" w:unhideWhenUsed="0"/>
-    <w:lsdException w:name="Light Grid" w:semiHidden="0" w:uiPriority="62" w:unhideWhenUsed="0"/>
-    <w:lsdException w:name="Medium Shading 1" w:semiHidden="0" w:uiPriority="63" w:unhideWhenUsed="0"/>
-    <w:lsdException w:name="Medium Shading 2" w:semiHidden="0" w:uiPriority="64" w:unhideWhenUsed="0"/>
-    <w:lsdException w:name="Medium List 1" w:semiHidden="0" w:uiPriority="65" w:unhideWhenUsed="0"/>
-    <w:lsdException w:name="Medium List 2" w:semiHidden="0" w:uiPriority="66" w:unhideWhenUsed="0"/>
-    <w:lsdException w:name="Medium Grid 1" w:semiHidden="0" w:uiPriority="67" w:unhideWhenUsed="0"/>
-    <w:lsdException w:name="Medium Grid 2" w:semiHidden="0" w:uiPriority="68" w:unhideWhenUsed="0"/>
-    <w:lsdException w:name="Medium Grid 3" w:semiHidden="0" w:uiPriority="69" w:unhideWhenUsed="0"/>
-    <w:lsdException w:name="Dark List" w:semiHidden="0" w:uiPriority="70" w:unhideWhenUsed="0"/>
-    <w:lsdException w:name="Colorful Shading" w:semiHidden="0" w:uiPriority="71" w:unhideWhenUsed="0"/>
-    <w:lsdException w:name="Colorful List" w:semiHidden="0" w:uiPriority="72" w:unhideWhenUsed="0"/>
-    <w:lsdException w:name="Colorful Grid" w:semiHidden="0" w:uiPriority="73" w:unhideWhenUsed="0"/>
-    <w:lsdException w:name="Light Shading Accent 1" w:semiHidden="0" w:uiPriority="60" w:unhideWhenUsed="0"/>
-    <w:lsdException w:name="Light List Accent 1" w:semiHidden="0" w:uiPriority="61" w:unhideWhenUsed="0"/>
-    <w:lsdException w:name="Light Grid Accent 1" w:semiHidden="0" w:uiPriority="62" w:unhideWhenUsed="0"/>
-    <w:lsdException w:name="Medium Shading 1 Accent 1" w:semiHidden="0" w:uiPriority="63" w:unhideWhenUsed="0"/>
-    <w:lsdException w:name="Medium Shading 2 Accent 1" w:semiHidden="0" w:uiPriority="64" w:unhideWhenUsed="0"/>
-    <w:lsdException w:name="Medium List 1 Accent 1" w:semiHidden="0" w:uiPriority="65" w:unhideWhenUsed="0"/>
-    <w:lsdException w:name="Revision" w:unhideWhenUsed="0"/>
-    <w:lsdException w:name="List Paragraph" w:semiHidden="0" w:uiPriority="34" w:unhideWhenUsed="0" w:qFormat="1"/>
-    <w:lsdException w:name="Quote" w:semiHidden="0" w:uiPriority="29" w:unhideWhenUsed="0" w:qFormat="1"/>
-    <w:lsdException w:name="Intense Quote" w:semiHidden="0" w:uiPriority="30" w:unhideWhenUsed="0" w:qFormat="1"/>
-    <w:lsdException w:name="Medium List 2 Accent 1" w:semiHidden="0" w:uiPriority="66" w:unhideWhenUsed="0"/>
-    <w:lsdException w:name="Medium Grid 1 Accent 1" w:semiHidden="0" w:uiPriority="67" w:unhideWhenUsed="0"/>
-    <w:lsdException w:name="Medium Grid 2 Accent 1" w:semiHidden="0" w:uiPriority="68" w:unhideWhenUsed="0"/>
-    <w:lsdException w:name="Medium Grid 3 Accent 1" w:semiHidden="0" w:uiPriority="69" w:unhideWhenUsed="0"/>
-    <w:lsdException w:name="Dark List Accent 1" w:semiHidden="0" w:uiPriority="70" w:unhideWhenUsed="0"/>
-    <w:lsdException w:name="Colorful Shading Accent 1" w:semiHidden="0" w:uiPriority="71" w:unhideWhenUsed="0"/>
-    <w:lsdException w:name="Colorful List Accent 1" w:semiHidden="0" w:uiPriority="72" w:unhideWhenUsed="0"/>
-    <w:lsdException w:name="Colorful Grid Accent 1" w:semiHidden="0" w:uiPriority="73" w:unhideWhenUsed="0"/>
-    <w:lsdException w:name="Light Shading Accent 2" w:semiHidden="0" w:uiPriority="60" w:unhideWhenUsed="0"/>
-    <w:lsdException w:name="Light List Accent 2" w:semiHidden="0" w:uiPriority="61" w:unhideWhenUsed="0"/>
-    <w:lsdException w:name="Light Grid Accent 2" w:semiHidden="0" w:uiPriority="62" w:unhideWhenUsed="0"/>
-    <w:lsdException w:name="Medium Shading 1 Accent 2" w:semiHidden="0" w:uiPriority="63" w:unhideWhenUsed="0"/>
-    <w:lsdException w:name="Medium Shading 2 Accent 2" w:semiHidden="0" w:uiPriority="64" w:unhideWhenUsed="0"/>
-    <w:lsdException w:name="Medium List 1 Accent 2" w:semiHidden="0" w:uiPriority="65" w:unhideWhenUsed="0"/>
-    <w:lsdException w:name="Medium List 2 Accent 2" w:semiHidden="0" w:uiPriority="66" w:unhideWhenUsed="0"/>
-    <w:lsdException w:name="Medium Grid 1 Accent 2" w:semiHidden="0" w:uiPriority="67" w:unhideWhenUsed="0"/>
-    <w:lsdException w:name="Medium Grid 2 Accent 2" w:semiHidden="0" w:uiPriority="68" w:unhideWhenUsed="0"/>
-    <w:lsdException w:name="Medium Grid 3 Accent 2" w:semiHidden="0" w:uiPriority="69" w:unhideWhenUsed="0"/>
-    <w:lsdException w:name="Dark List Accent 2" w:semiHidden="0" w:uiPriority="70" w:unhideWhenUsed="0"/>
-    <w:lsdException w:name="Colorful Shading Accent 2" w:semiHidden="0" w:uiPriority="71" w:unhideWhenUsed="0"/>
-    <w:lsdException w:name="Colorful List Accent 2" w:semiHidden="0" w:uiPriority="72" w:unhideWhenUsed="0"/>
-    <w:lsdException w:name="Colorful Grid Accent 2" w:semiHidden="0" w:uiPriority="73" w:unhideWhenUsed="0"/>
-    <w:lsdException w:name="Light Shading Accent 3" w:semiHidden="0" w:uiPriority="60" w:unhideWhenUsed="0"/>
-    <w:lsdException w:name="Light List Accent 3" w:semiHidden="0" w:uiPriority="61" w:unhideWhenUsed="0"/>
-    <w:lsdException w:name="Light Grid Accent 3" w:semiHidden="0" w:uiPriority="62" w:unhideWhenUsed="0"/>
-    <w:lsdException w:name="Medium Shading 1 Accent 3" w:semiHidden="0" w:uiPriority="63" w:unhideWhenUsed="0"/>
-    <w:lsdException w:name="Medium Shading 2 Accent 3" w:semiHidden="0" w:uiPriority="64" w:unhideWhenUsed="0"/>
-    <w:lsdException w:name="Medium List 1 Accent 3" w:semiHidden="0" w:uiPriority="65" w:unhideWhenUsed="0"/>
-    <w:lsdException w:name="Medium List 2 Accent 3" w:semiHidden="0" w:uiPriority="66" w:unhideWhenUsed="0"/>
-    <w:lsdException w:name="Medium Grid 1 Accent 3" w:semiHidden="0" w:uiPriority="67" w:unhideWhenUsed="0"/>
-    <w:lsdException w:name="Medium Grid 2 Accent 3" w:semiHidden="0" w:uiPriority="68" w:unhideWhenUsed="0"/>
-    <w:lsdException w:name="Medium Grid 3 Accent 3" w:semiHidden="0" w:uiPriority="69" w:unhideWhenUsed="0"/>
-    <w:lsdException w:name="Dark List Accent 3" w:semiHidden="0" w:uiPriority="70" w:unhideWhenUsed="0"/>
-    <w:lsdException w:name="Colorful Shading Accent 3" w:semiHidden="0" w:uiPriority="71" w:unhideWhenUsed="0"/>
-    <w:lsdException w:name="Colorful List Accent 3" w:semiHidden="0" w:uiPriority="72" w:unhideWhenUsed="0"/>
-    <w:lsdException w:name="Colorful Grid Accent 3" w:semiHidden="0" w:uiPriority="73" w:unhideWhenUsed="0"/>
-    <w:lsdException w:name="Light Shading Accent 4" w:semiHidden="0" w:uiPriority="60" w:unhideWhenUsed="0"/>
-    <w:lsdException w:name="Light List Accent 4" w:semiHidden="0" w:uiPriority="61" w:unhideWhenUsed="0"/>
-    <w:lsdException w:name="Light Grid Accent 4" w:semiHidden="0" w:uiPriority="62" w:unhideWhenUsed="0"/>
-    <w:lsdException w:name="Medium Shading 1 Accent 4" w:semiHidden="0" w:uiPriority="63" w:unhideWhenUsed="0"/>
-    <w:lsdException w:name="Medium Shading 2 Accent 4" w:semiHidden="0" w:uiPriority="64" w:unhideWhenUsed="0"/>
-    <w:lsdException w:name="Medium List 1 Accent 4" w:semiHidden="0" w:uiPriority="65" w:unhideWhenUsed="0"/>
-    <w:lsdException w:name="Medium List 2 Accent 4" w:semiHidden="0" w:uiPriority="66" w:unhideWhenUsed="0"/>
-    <w:lsdException w:name="Medium Grid 1 Accent 4" w:semiHidden="0" w:uiPriority="67" w:unhideWhenUsed="0"/>
-    <w:lsdException w:name="Medium Grid 2 Accent 4" w:semiHidden="0" w:uiPriority="68" w:unhideWhenUsed="0"/>
-    <w:lsdException w:name="Medium Grid 3 Accent 4" w:semiHidden="0" w:uiPriority="69" w:unhideWhenUsed="0"/>
-    <w:lsdException w:name="Dark List Accent 4" w:semiHidden="0" w:uiPriority="70" w:unhideWhenUsed="0"/>
-    <w:lsdException w:name="Colorful Shading Accent 4" w:semiHidden="0" w:uiPriority="71" w:unhideWhenUsed="0"/>
-    <w:lsdException w:name="Colorful List Accent 4" w:semiHidden="0" w:uiPriority="72" w:unhideWhenUsed="0"/>
-    <w:lsdException w:name="Colorful Grid Accent 4" w:semiHidden="0" w:uiPriority="73" w:unhideWhenUsed="0"/>
-    <w:lsdException w:name="Light Shading Accent 5" w:semiHidden="0" w:uiPriority="60" w:unhideWhenUsed="0"/>
-    <w:lsdException w:name="Light List Accent 5" w:semiHidden="0" w:uiPriority="61" w:unhideWhenUsed="0"/>
-    <w:lsdException w:name="Light Grid Accent 5" w:semiHidden="0" w:uiPriority="62" w:unhideWhenUsed="0"/>
-    <w:lsdException w:name="Medium Shading 1 Accent 5" w:semiHidden="0" w:uiPriority="63" w:unhideWhenUsed="0"/>
-    <w:lsdException w:name="Medium Shading 2 Accent 5" w:semiHidden="0" w:uiPriority="64" w:unhideWhenUsed="0"/>
-    <w:lsdException w:name="Medium List 1 Accent 5" w:semiHidden="0" w:uiPriority="65" w:unhideWhenUsed="0"/>
-    <w:lsdException w:name="Medium List 2 Accent 5" w:semiHidden="0" w:uiPriority="66" w:unhideWhenUsed="0"/>
-    <w:lsdException w:name="Medium Grid 1 Accent 5" w:semiHidden="0" w:uiPriority="67" w:unhideWhenUsed="0"/>
-    <w:lsdException w:name="Medium Grid 2 Accent 5" w:semiHidden="0" w:uiPriority="68" w:unhideWhenUsed="0"/>
-    <w:lsdException w:name="Medium Grid 3 Accent 5" w:semiHidden="0" w:uiPriority="69" w:unhideWhenUsed="0"/>
-    <w:lsdException w:name="Dark List Accent 5" w:semiHidden="0" w:uiPriority="70" w:unhideWhenUsed="0"/>
-    <w:lsdException w:name="Colorful Shading Accent 5" w:semiHidden="0" w:uiPriority="71" w:unhideWhenUsed="0"/>
-    <w:lsdException w:name="Colorful List Accent 5" w:semiHidden="0" w:uiPriority="72" w:unhideWhenUsed="0"/>
-    <w:lsdException w:name="Colorful Grid Accent 5" w:semiHidden="0" w:uiPriority="73" w:unhideWhenUsed="0"/>
-    <w:lsdException w:name="Light Shading Accent 6" w:semiHidden="0" w:uiPriority="60" w:unhideWhenUsed="0"/>
-    <w:lsdException w:name="Light List Accent 6" w:semiHidden="0" w:uiPriority="61" w:unhideWhenUsed="0"/>
-    <w:lsdException w:name="Light Grid Accent 6" w:semiHidden="0" w:uiPriority="62" w:unhideWhenUsed="0"/>
-    <w:lsdException w:name="Medium Shading 1 Accent 6" w:semiHidden="0" w:uiPriority="63" w:unhideWhenUsed="0"/>
-    <w:lsdException w:name="Medium Shading 2 Accent 6" w:semiHidden="0" w:uiPriority="64" w:unhideWhenUsed="0"/>
-    <w:lsdException w:name="Medium List 1 Accent 6" w:semiHidden="0" w:uiPriority="65" w:unhideWhenUsed="0"/>
-    <w:lsdException w:name="Medium List 2 Accent 6" w:semiHidden="0" w:uiPriority="66" w:unhideWhenUsed="0"/>
-    <w:lsdException w:name="Medium Grid 1 Accent 6" w:semiHidden="0" w:uiPriority="67" w:unhideWhenUsed="0"/>
-    <w:lsdException w:name="Medium Grid 2 Accent 6" w:semiHidden="0" w:uiPriority="68" w:unhideWhenUsed="0"/>
-    <w:lsdException w:name="Medium Grid 3 Accent 6" w:semiHidden="0" w:uiPriority="69" w:unhideWhenUsed="0"/>
-    <w:lsdException w:name="Dark List Accent 6" w:semiHidden="0" w:uiPriority="70" w:unhideWhenUsed="0"/>
-    <w:lsdException w:name="Colorful Shading Accent 6" w:semiHidden="0" w:uiPriority="71" w:unhideWhenUsed="0"/>
-    <w:lsdException w:name="Colorful List Accent 6" w:semiHidden="0" w:uiPriority="72" w:unhideWhenUsed="0"/>
-    <w:lsdException w:name="Colorful Grid Accent 6" w:semiHidden="0" w:uiPriority="73" w:unhideWhenUsed="0"/>
-    <w:lsdException w:name="Subtle Emphasis" w:semiHidden="0" w:uiPriority="19" w:unhideWhenUsed="0" w:qFormat="1"/>
-    <w:lsdException w:name="Intense Emphasis" w:semiHidden="0" w:uiPriority="21" w:unhideWhenUsed="0" w:qFormat="1"/>
-    <w:lsdException w:name="Subtle Reference" w:semiHidden="0" w:uiPriority="31" w:unhideWhenUsed="0" w:qFormat="1"/>
-    <w:lsdException w:name="Intense Reference" w:semiHidden="0" w:uiPriority="32" w:unhideWhenUsed="0" w:qFormat="1"/>
-    <w:lsdException w:name="Book Title" w:semiHidden="0" w:uiPriority="33" w:unhideWhenUsed="0" w:qFormat="1"/>
-    <w:lsdException w:name="Bibliography" w:uiPriority="37"/>
-    <w:lsdException w:name="TOC Heading" w:uiPriority="39" w:qFormat="1"/>
-  </w:latentStyles>
-  <w:style w:type="paragraph" w:default="1" w:styleId="Normal">
-    <w:name w:val="Normal"/>
-    <w:qFormat/>
-  </w:style>
-  <w:style w:type="paragraph" w:styleId="Heading1">
-    <w:name w:val="heading 1"/>
-    <w:basedOn w:val="Normal"/>
-    <w:link w:val="Heading1Char"/>
-    <w:uiPriority w:val="9"/>
-    <w:qFormat/>
-    <w:rsid w:val="00F77C9A"/>
-    <w:pPr>
-      <w:spacing w:before="100" w:beforeAutospacing="1" w:after="100" w:afterAutospacing="1" w:line="240" w:lineRule="auto"/>
-      <w:outlineLvl w:val="0"/>
-    </w:pPr>
-    <w:rPr>
-      <w:rFonts w:ascii="Times New Roman" w:eastAsia="Times New Roman" w:hAnsi="Times New Roman" w:cs="Times New Roman"/>
-      <w:b/>
-      <w:bCs/>
-      <w:color w:val="4BACC6" w:themeColor="accent5"/>
-      <w:kern w:val="36"/>
-      <w:sz w:val="48"/>
-      <w:szCs w:val="48"/>
-    </w:rPr>
-  </w:style>
-  <w:style w:type="paragraph" w:styleId="Heading2">
-    <w:name w:val="heading 2"/>
-    <w:basedOn w:val="Heading3"/>
-    <w:link w:val="Heading2Char"/>
-    <w:uiPriority w:val="9"/>
-    <w:qFormat/>
-    <w:rsid w:val="00F77C9A"/>
-    <w:pPr>
-      <w:outlineLvl w:val="1"/>
-    </w:pPr>
-    <w:rPr>
-      <w:color w:val="auto"/>
-      <w:sz w:val="36"/>
-      <w:szCs w:val="36"/>
-    </w:rPr>
-  </w:style>
-  <w:style w:type="paragraph" w:styleId="Heading3">
-    <w:name w:val="heading 3"/>
-    <w:basedOn w:val="Normal"/>
-    <w:next w:val="Normal"/>
-    <w:link w:val="Heading3Char"/>
-    <w:uiPriority w:val="9"/>
-    <w:unhideWhenUsed/>
-    <w:qFormat/>
-    <w:rsid w:val="00DE4A03"/>
-    <w:pPr>
-      <w:keepNext/>
-      <w:keepLines/>
-      <w:spacing w:before="200" w:after="0"/>
-      <w:outlineLvl w:val="2"/>
-    </w:pPr>
-    <w:rPr>
-      <w:rFonts w:asciiTheme="majorHAnsi" w:eastAsiaTheme="majorEastAsia" w:hAnsiTheme="majorHAnsi" w:cstheme="majorBidi"/>
-      <w:b/>
-      <w:bCs/>
-      <w:color w:val="4F81BD" w:themeColor="accent1"/>
-    </w:rPr>
-  </w:style>
-  <w:style w:type="character" w:default="1" w:styleId="DefaultParagraphFont">
-    <w:name w:val="Default Paragraph Font"/>
-    <w:uiPriority w:val="1"/>
-    <w:semiHidden/>
-    <w:unhideWhenUsed/>
-  </w:style>
-  <w:style w:type="table" w:default="1" w:styleId="TableNormal">
-    <w:name w:val="Normal Table"/>
-    <w:uiPriority w:val="99"/>
-    <w:semiHidden/>
-    <w:unhideWhenUsed/>
-    <w:tblPr>
-      <w:tblInd w:w="0" w:type="dxa"/>
-      <w:tblCellMar>
-        <w:top w:w="0" w:type="dxa"/>
-        <w:left w:w="108" w:type="dxa"/>
-        <w:bottom w:w="0" w:type="dxa"/>
-        <w:right w:w="108" w:type="dxa"/>
-      </w:tblCellMar>
-    </w:tblPr>
-  </w:style>
-  <w:style w:type="numbering" w:default="1" w:styleId="NoList">
-    <w:name w:val="No List"/>
-    <w:uiPriority w:val="99"/>
-    <w:semiHidden/>
-    <w:unhideWhenUsed/>
-  </w:style>
-  <w:style w:type="character" w:customStyle="1" w:styleId="Heading1Char">
-    <w:name w:val="Heading 1 Char"/>
-    <w:basedOn w:val="DefaultParagraphFont"/>
-    <w:link w:val="Heading1"/>
-    <w:uiPriority w:val="9"/>
-    <w:rsid w:val="00F77C9A"/>
-    <w:rPr>
-      <w:rFonts w:ascii="Times New Roman" w:eastAsia="Times New Roman" w:hAnsi="Times New Roman" w:cs="Times New Roman"/>
-      <w:b/>
-      <w:bCs/>
-      <w:color w:val="4BACC6" w:themeColor="accent5"/>
-      <w:kern w:val="36"/>
-      <w:sz w:val="48"/>
-      <w:szCs w:val="48"/>
-    </w:rPr>
-  </w:style>
-  <w:style w:type="character" w:customStyle="1" w:styleId="Heading2Char">
-    <w:name w:val="Heading 2 Char"/>
-    <w:basedOn w:val="DefaultParagraphFont"/>
-    <w:link w:val="Heading2"/>
-    <w:uiPriority w:val="9"/>
-    <w:rsid w:val="00F77C9A"/>
-    <w:rPr>
-      <w:rFonts w:asciiTheme="majorHAnsi" w:eastAsiaTheme="majorEastAsia" w:hAnsiTheme="majorHAnsi" w:cstheme="majorBidi"/>
-      <w:b/>
-      <w:bCs/>
-      <w:sz w:val="36"/>
-      <w:szCs w:val="36"/>
-    </w:rPr>
-  </w:style>
-  <w:style w:type="paragraph" w:styleId="ListParagraph">
-    <w:name w:val="List Paragraph"/>
-    <w:basedOn w:val="Normal"/>
-    <w:uiPriority w:val="34"/>
-    <w:qFormat/>
-    <w:rsid w:val="00846054"/>
-    <w:pPr>
-      <w:ind w:left="720"/>
-      <w:contextualSpacing/>
-    </w:pPr>
-  </w:style>
-  <w:style w:type="paragraph" w:styleId="Header">
-    <w:name w:val="header"/>
-    <w:basedOn w:val="Normal"/>
-    <w:link w:val="HeaderChar"/>
-    <w:uiPriority w:val="99"/>
-    <w:unhideWhenUsed/>
-    <w:rsid w:val="00E7486F"/>
-    <w:pPr>
-      <w:tabs>
-        <w:tab w:val="center" w:pos="4680"/>
-        <w:tab w:val="right" w:pos="9360"/>
-      </w:tabs>
-      <w:spacing w:after="0" w:line="240" w:lineRule="auto"/>
-    </w:pPr>
-  </w:style>
-  <w:style w:type="character" w:customStyle="1" w:styleId="HeaderChar">
-    <w:name w:val="Header Char"/>
-    <w:basedOn w:val="DefaultParagraphFont"/>
-    <w:link w:val="Header"/>
-    <w:uiPriority w:val="99"/>
-    <w:rsid w:val="00E7486F"/>
-  </w:style>
-  <w:style w:type="paragraph" w:styleId="Footer">
-    <w:name w:val="footer"/>
-    <w:basedOn w:val="Normal"/>
-    <w:link w:val="FooterChar"/>
-    <w:uiPriority w:val="99"/>
-    <w:unhideWhenUsed/>
-    <w:rsid w:val="00E7486F"/>
-    <w:pPr>
-      <w:tabs>
-        <w:tab w:val="center" w:pos="4680"/>
-        <w:tab w:val="right" w:pos="9360"/>
-      </w:tabs>
-      <w:spacing w:after="0" w:line="240" w:lineRule="auto"/>
-    </w:pPr>
-  </w:style>
-  <w:style w:type="character" w:customStyle="1" w:styleId="FooterChar">
-    <w:name w:val="Footer Char"/>
-    <w:basedOn w:val="DefaultParagraphFont"/>
-    <w:link w:val="Footer"/>
-    <w:uiPriority w:val="99"/>
-    <w:rsid w:val="00E7486F"/>
-  </w:style>
-  <w:style w:type="paragraph" w:styleId="BalloonText">
-    <w:name w:val="Balloon Text"/>
-    <w:basedOn w:val="Normal"/>
-    <w:link w:val="BalloonTextChar"/>
-    <w:uiPriority w:val="99"/>
-    <w:semiHidden/>
-    <w:unhideWhenUsed/>
-    <w:rsid w:val="00E7486F"/>
-    <w:pPr>
-      <w:spacing w:after="0" w:line="240" w:lineRule="auto"/>
-    </w:pPr>
-    <w:rPr>
-      <w:rFonts w:ascii="Tahoma" w:hAnsi="Tahoma" w:cs="Tahoma"/>
-      <w:sz w:val="16"/>
-      <w:szCs w:val="16"/>
-    </w:rPr>
-  </w:style>
-  <w:style w:type="character" w:customStyle="1" w:styleId="BalloonTextChar">
-    <w:name w:val="Balloon Text Char"/>
-    <w:basedOn w:val="DefaultParagraphFont"/>
-    <w:link w:val="BalloonText"/>
-    <w:uiPriority w:val="99"/>
-    <w:semiHidden/>
-    <w:rsid w:val="00E7486F"/>
-    <w:rPr>
-      <w:rFonts w:ascii="Tahoma" w:hAnsi="Tahoma" w:cs="Tahoma"/>
-      <w:sz w:val="16"/>
-      <w:szCs w:val="16"/>
-    </w:rPr>
-  </w:style>
-  <w:style w:type="table" w:styleId="TableGrid">
-    <w:name w:val="Table Grid"/>
-    <w:basedOn w:val="TableNormal"/>
-    <w:uiPriority w:val="59"/>
-    <w:rsid w:val="00DA261E"/>
-    <w:pPr>
-      <w:spacing w:after="0" w:line="240" w:lineRule="auto"/>
-    </w:pPr>
-    <w:tblPr>
-      <w:tblInd w:w="0" w:type="dxa"/>
-      <w:tblBorders>
-        <w:top w:val="single" w:sz="4" w:space="0" w:color="auto"/>
-        <w:left w:val="single" w:sz="4" w:space="0" w:color="auto"/>
-        <w:bottom w:val="single" w:sz="4" w:space="0" w:color="auto"/>
-        <w:right w:val="single" w:sz="4" w:space="0" w:color="auto"/>
-        <w:insideH w:val="single" w:sz="4" w:space="0" w:color="auto"/>
-        <w:insideV w:val="single" w:sz="4" w:space="0" w:color="auto"/>
-      </w:tblBorders>
-      <w:tblCellMar>
-        <w:top w:w="0" w:type="dxa"/>
-        <w:left w:w="108" w:type="dxa"/>
-        <w:bottom w:w="0" w:type="dxa"/>
-        <w:right w:w="108" w:type="dxa"/>
-      </w:tblCellMar>
     </w:tblPr>
   </w:style>
   <w:style w:type="character" w:customStyle="1" w:styleId="Heading3Char">
@@ -12241,7 +12060,7 @@
 </file>
 
 <file path=customXml/itemProps1.xml><?xml version="1.0" encoding="utf-8"?>
-<ds:datastoreItem xmlns:ds="http://schemas.openxmlformats.org/officeDocument/2006/customXml" ds:itemID="{A221F92D-6ECC-41EC-93DB-6712A2FF835D}">
+<ds:datastoreItem xmlns:ds="http://schemas.openxmlformats.org/officeDocument/2006/customXml" ds:itemID="{CD973403-4627-471B-9EE7-0E6BBA4C7535}">
   <ds:schemaRefs>
     <ds:schemaRef ds:uri="http://schemas.openxmlformats.org/officeDocument/2006/bibliography"/>
   </ds:schemaRefs>

</xml_diff>